<commit_message>
HTML Portlets Adjusts fir v2
</commit_message>
<xml_diff>
--- a/Documentation/Hierarchical Views - Administrator Guide.docx
+++ b/Documentation/Hierarchical Views - Administrator Guide.docx
@@ -119,38 +119,10 @@
         <w:pStyle w:val="Title"/>
         <w:jc w:val="right"/>
       </w:pPr>
-      <w:proofErr w:type="spellStart"/>
-      <w:r>
-        <w:rPr>
-          <w:lang w:val="pt-BR"/>
-        </w:rPr>
-        <w:t>Hierarchical</w:t>
-      </w:r>
-      <w:proofErr w:type="spellEnd"/>
-      <w:r>
-        <w:rPr>
-          <w:lang w:val="pt-BR"/>
-        </w:rPr>
-        <w:t xml:space="preserve"> </w:t>
-      </w:r>
-      <w:proofErr w:type="spellStart"/>
-      <w:r>
-        <w:rPr>
-          <w:lang w:val="pt-BR"/>
-        </w:rPr>
-        <w:t>Views</w:t>
-      </w:r>
-      <w:proofErr w:type="spellEnd"/>
-      <w:r>
-        <w:rPr>
-          <w:lang w:val="pt-BR"/>
-        </w:rPr>
-        <w:t xml:space="preserve"> r</w:t>
-      </w:r>
-      <w:r>
-        <w:rPr>
-          <w:lang w:val="pt-BR"/>
-        </w:rPr>
+      <w:r>
+        <w:t>Hierarchical Views r</w:t>
+      </w:r>
+      <w:r>
         <w:t>2</w:t>
       </w:r>
       <w:r>
@@ -224,8 +196,6 @@
       </w:r>
     </w:p>
     <w:p/>
-    <w:bookmarkStart w:id="2" w:name="_GoBack"/>
-    <w:bookmarkEnd w:id="2"/>
     <w:p>
       <w:pPr>
         <w:pStyle w:val="TOC1"/>
@@ -1378,16 +1348,16 @@
         <w:pStyle w:val="Heading1"/>
         <w:spacing w:line="300" w:lineRule="atLeast"/>
       </w:pPr>
-      <w:bookmarkStart w:id="3" w:name="_Toc336523371"/>
-      <w:bookmarkStart w:id="4" w:name="_Toc337743216"/>
-      <w:bookmarkStart w:id="5" w:name="_Toc415052568"/>
+      <w:bookmarkStart w:id="2" w:name="_Toc336523371"/>
+      <w:bookmarkStart w:id="3" w:name="_Toc337743216"/>
+      <w:bookmarkStart w:id="4" w:name="_Toc415052568"/>
       <w:r>
         <w:lastRenderedPageBreak/>
         <w:t>Version History</w:t>
       </w:r>
+      <w:bookmarkEnd w:id="2"/>
       <w:bookmarkEnd w:id="3"/>
       <w:bookmarkEnd w:id="4"/>
-      <w:bookmarkEnd w:id="5"/>
     </w:p>
     <w:p/>
     <w:tbl>
@@ -1640,12 +1610,12 @@
       <w:pPr>
         <w:pStyle w:val="Heading1"/>
       </w:pPr>
-      <w:bookmarkStart w:id="6" w:name="_Toc415052569"/>
+      <w:bookmarkStart w:id="5" w:name="_Toc415052569"/>
       <w:r>
         <w:lastRenderedPageBreak/>
         <w:t>Introduction</w:t>
       </w:r>
-      <w:bookmarkEnd w:id="6"/>
+      <w:bookmarkEnd w:id="5"/>
     </w:p>
     <w:p/>
     <w:p>
@@ -1910,28 +1880,28 @@
         <w:lastRenderedPageBreak/>
         <w:t xml:space="preserve"> </w:t>
       </w:r>
-      <w:bookmarkStart w:id="7" w:name="_Toc415052570"/>
+      <w:bookmarkStart w:id="6" w:name="_Toc415052570"/>
       <w:r>
         <w:t>Deploying a new Hierarchical View</w:t>
       </w:r>
+      <w:bookmarkEnd w:id="6"/>
+    </w:p>
+    <w:p/>
+    <w:p>
+      <w:r>
+        <w:t>To create a new Hierarchical View, follow these steps.</w:t>
+      </w:r>
+    </w:p>
+    <w:p/>
+    <w:p>
+      <w:pPr>
+        <w:pStyle w:val="Heading2"/>
+      </w:pPr>
+      <w:bookmarkStart w:id="7" w:name="_Toc415052571"/>
+      <w:r>
+        <w:t>Create a new Hierarchical View Record</w:t>
+      </w:r>
       <w:bookmarkEnd w:id="7"/>
-    </w:p>
-    <w:p/>
-    <w:p>
-      <w:r>
-        <w:t>To create a new Hierarchical View, follow these steps.</w:t>
-      </w:r>
-    </w:p>
-    <w:p/>
-    <w:p>
-      <w:pPr>
-        <w:pStyle w:val="Heading2"/>
-      </w:pPr>
-      <w:bookmarkStart w:id="8" w:name="_Toc415052571"/>
-      <w:r>
-        <w:t>Create a new Hierarchical View Record</w:t>
-      </w:r>
-      <w:bookmarkEnd w:id="8"/>
     </w:p>
     <w:p/>
     <w:p>
@@ -2695,13 +2665,7 @@
               <w:rPr>
                 <w:sz w:val="16"/>
               </w:rPr>
-              <w:t xml:space="preserve">Click </w:t>
-            </w:r>
-            <w:r>
-              <w:rPr>
-                <w:sz w:val="16"/>
-              </w:rPr>
-              <w:t>the appropriate TAB depending on the type of Chart you are creating.</w:t>
+              <w:t>Click the appropriate TAB depending on the type of Chart you are creating.</w:t>
             </w:r>
             <w:r>
               <w:rPr>
@@ -3332,13 +3296,7 @@
               <w:rPr>
                 <w:sz w:val="16"/>
               </w:rPr>
-              <w:t xml:space="preserve">Choose the </w:t>
-            </w:r>
-            <w:r>
-              <w:rPr>
-                <w:sz w:val="16"/>
-              </w:rPr>
-              <w:t>Font Family and Maximum Font Size.</w:t>
+              <w:t>Choose the Font Family and Maximum Font Size.</w:t>
             </w:r>
           </w:p>
           <w:p>
@@ -3565,19 +3523,7 @@
               <w:rPr>
                 <w:sz w:val="16"/>
               </w:rPr>
-              <w:t xml:space="preserve">section you will find the most frequently changed properties to guide the behavior of </w:t>
-            </w:r>
-            <w:r>
-              <w:rPr>
-                <w:sz w:val="16"/>
-              </w:rPr>
-              <w:t>a Sankey Diagram</w:t>
-            </w:r>
-            <w:r>
-              <w:rPr>
-                <w:sz w:val="16"/>
-              </w:rPr>
-              <w:t>.</w:t>
+              <w:t>section you will find the most frequently changed properties to guide the behavior of a Sankey Diagram.</w:t>
             </w:r>
           </w:p>
           <w:p>
@@ -3610,19 +3556,7 @@
               <w:rPr>
                 <w:sz w:val="16"/>
               </w:rPr>
-              <w:t>section you will find additional Formatting</w:t>
-            </w:r>
-            <w:r>
-              <w:rPr>
-                <w:sz w:val="16"/>
-              </w:rPr>
-              <w:t xml:space="preserve"> and Behavior</w:t>
-            </w:r>
-            <w:r>
-              <w:rPr>
-                <w:sz w:val="16"/>
-              </w:rPr>
-              <w:t xml:space="preserve"> options.</w:t>
+              <w:t>section you will find additional Formatting and Behavior options.</w:t>
             </w:r>
           </w:p>
           <w:p>
@@ -3718,12 +3652,12 @@
       <w:pPr>
         <w:pStyle w:val="Heading3"/>
       </w:pPr>
-      <w:bookmarkStart w:id="9" w:name="_Toc415052572"/>
+      <w:bookmarkStart w:id="8" w:name="_Toc415052572"/>
       <w:r>
         <w:lastRenderedPageBreak/>
         <w:t>How to create your Query</w:t>
       </w:r>
-      <w:bookmarkEnd w:id="9"/>
+      <w:bookmarkEnd w:id="8"/>
     </w:p>
     <w:p/>
     <w:p>
@@ -4408,12 +4342,12 @@
       <w:pPr>
         <w:pStyle w:val="Heading3"/>
       </w:pPr>
-      <w:bookmarkStart w:id="10" w:name="_Toc415052573"/>
+      <w:bookmarkStart w:id="9" w:name="_Toc415052573"/>
       <w:r>
         <w:lastRenderedPageBreak/>
         <w:t>Tree Heat Maps</w:t>
       </w:r>
-      <w:bookmarkEnd w:id="10"/>
+      <w:bookmarkEnd w:id="9"/>
     </w:p>
     <w:p>
       <w:r>
@@ -4505,10 +4439,7 @@
         <w:t xml:space="preserve"> </w:t>
       </w:r>
       <w:r>
-        <w:t xml:space="preserve">is ignored for </w:t>
-      </w:r>
-      <w:r>
-        <w:t>Tree Heat Maps</w:t>
+        <w:t>is ignored for Tree Heat Maps</w:t>
       </w:r>
     </w:p>
     <w:p>
@@ -4607,11 +4538,11 @@
       <w:pPr>
         <w:pStyle w:val="Heading3"/>
       </w:pPr>
-      <w:bookmarkStart w:id="11" w:name="_Toc415052574"/>
+      <w:bookmarkStart w:id="10" w:name="_Toc415052574"/>
       <w:r>
         <w:t>Org Charts</w:t>
       </w:r>
-      <w:bookmarkEnd w:id="11"/>
+      <w:bookmarkEnd w:id="10"/>
     </w:p>
     <w:p>
       <w:r>
@@ -4725,17 +4656,27 @@
         <w:rPr>
           <w:b/>
         </w:rPr>
-        <w:t>Node</w:t>
-      </w:r>
+        <w:t>NodeColor</w:t>
+      </w:r>
+      <w:proofErr w:type="spellEnd"/>
+      <w:r>
+        <w:t xml:space="preserve"> is ignored for Org Charts</w:t>
+      </w:r>
+    </w:p>
+    <w:p>
+      <w:proofErr w:type="spellStart"/>
       <w:r>
         <w:rPr>
           <w:b/>
         </w:rPr>
-        <w:t>Color</w:t>
-      </w:r>
-      <w:proofErr w:type="spellEnd"/>
-      <w:r>
-        <w:t xml:space="preserve"> is ignored for Org Charts</w:t>
+        <w:t>NodeColorName</w:t>
+      </w:r>
+      <w:proofErr w:type="spellEnd"/>
+      <w:r>
+        <w:t xml:space="preserve"> </w:t>
+      </w:r>
+      <w:r>
+        <w:t>is a string containing an HTML, HEX or RGB color for each box</w:t>
       </w:r>
     </w:p>
     <w:p>
@@ -4744,14 +4685,25 @@
         <w:rPr>
           <w:b/>
         </w:rPr>
-        <w:t>NodeColorName</w:t>
-      </w:r>
-      <w:proofErr w:type="spellEnd"/>
-      <w:r>
+        <w:t>NodeLinkURL</w:t>
+      </w:r>
+      <w:proofErr w:type="spellEnd"/>
+      <w:r>
+        <w:rPr>
+          <w:b/>
+        </w:rPr>
         <w:t xml:space="preserve"> </w:t>
       </w:r>
       <w:r>
-        <w:t>is a string containing an HTML, HEX or RGB color for each box</w:t>
+        <w:t>is a string with a CA PPM Link (starting in /</w:t>
+      </w:r>
+      <w:proofErr w:type="spellStart"/>
+      <w:r>
+        <w:t>niku</w:t>
+      </w:r>
+      <w:proofErr w:type="spellEnd"/>
+      <w:r>
+        <w:t>/nu) that allows you to drill down to the corresponding Object Instance.</w:t>
       </w:r>
     </w:p>
     <w:p>
@@ -4760,7 +4712,7 @@
         <w:rPr>
           <w:b/>
         </w:rPr>
-        <w:t>NodeLinkURL</w:t>
+        <w:t>NodeAdditionalInfo</w:t>
       </w:r>
       <w:proofErr w:type="spellEnd"/>
       <w:r>
@@ -4770,33 +4722,6 @@
         <w:t xml:space="preserve"> </w:t>
       </w:r>
       <w:r>
-        <w:t>is a string with a CA PPM Link (starting in /</w:t>
-      </w:r>
-      <w:proofErr w:type="spellStart"/>
-      <w:r>
-        <w:t>niku</w:t>
-      </w:r>
-      <w:proofErr w:type="spellEnd"/>
-      <w:r>
-        <w:t>/nu) that allows you to drill down to the corresponding Object Instance.</w:t>
-      </w:r>
-    </w:p>
-    <w:p>
-      <w:proofErr w:type="spellStart"/>
-      <w:r>
-        <w:rPr>
-          <w:b/>
-        </w:rPr>
-        <w:t>NodeAdditionalInfo</w:t>
-      </w:r>
-      <w:proofErr w:type="spellEnd"/>
-      <w:r>
-        <w:rPr>
-          <w:b/>
-        </w:rPr>
-        <w:t xml:space="preserve"> </w:t>
-      </w:r>
-      <w:r>
         <w:t xml:space="preserve">is a String containing any additional information you may want to present as a “Tooltip”. </w:t>
       </w:r>
     </w:p>
@@ -4814,21 +4739,15 @@
       <w:pPr>
         <w:pStyle w:val="Heading3"/>
       </w:pPr>
-      <w:bookmarkStart w:id="12" w:name="_Toc415052575"/>
+      <w:bookmarkStart w:id="11" w:name="_Toc415052575"/>
       <w:r>
         <w:t>Word Trees</w:t>
       </w:r>
-      <w:bookmarkEnd w:id="12"/>
-    </w:p>
-    <w:p>
-      <w:r>
-        <w:t xml:space="preserve">When you use </w:t>
-      </w:r>
-      <w:r>
-        <w:t>Word Trees</w:t>
-      </w:r>
-      <w:r>
-        <w:t>, pay attention to the following when building your query:</w:t>
+      <w:bookmarkEnd w:id="11"/>
+    </w:p>
+    <w:p>
+      <w:r>
+        <w:t>When you use Word Trees, pay attention to the following when building your query:</w:t>
       </w:r>
     </w:p>
     <w:p/>
@@ -4913,16 +4832,7 @@
       </w:r>
       <w:proofErr w:type="spellEnd"/>
       <w:r>
-        <w:t xml:space="preserve"> is a number that determines the relative size of the </w:t>
-      </w:r>
-      <w:r>
-        <w:t xml:space="preserve">Words </w:t>
-      </w:r>
-      <w:r>
-        <w:t xml:space="preserve">in the </w:t>
-      </w:r>
-      <w:r>
-        <w:t>Word Tree.</w:t>
+        <w:t xml:space="preserve"> is a number that determines the relative size of the Words in the Word Tree.</w:t>
       </w:r>
     </w:p>
     <w:p>
@@ -4935,10 +4845,7 @@
       </w:r>
       <w:proofErr w:type="spellEnd"/>
       <w:r>
-        <w:t xml:space="preserve"> is ignored for </w:t>
-      </w:r>
-      <w:r>
-        <w:t>Word Trees.</w:t>
+        <w:t xml:space="preserve"> is ignored for Word Trees.</w:t>
       </w:r>
     </w:p>
     <w:p>
@@ -4951,10 +4858,7 @@
       </w:r>
       <w:proofErr w:type="spellEnd"/>
       <w:r>
-        <w:t xml:space="preserve"> is a string containing an HTML, HEX or RGB color </w:t>
-      </w:r>
-      <w:r>
-        <w:t>for the Words and Links.</w:t>
+        <w:t xml:space="preserve"> is a string containing an HTML, HEX or RGB color for the Words and Links.</w:t>
       </w:r>
     </w:p>
     <w:p>
@@ -4973,13 +4877,7 @@
         <w:t xml:space="preserve"> </w:t>
       </w:r>
       <w:r>
-        <w:t xml:space="preserve">is </w:t>
-      </w:r>
-      <w:r>
-        <w:t>ignored for Word Trees</w:t>
-      </w:r>
-      <w:r>
-        <w:t>.</w:t>
+        <w:t>is ignored for Word Trees.</w:t>
       </w:r>
     </w:p>
     <w:p>
@@ -5008,22 +4906,16 @@
       <w:pPr>
         <w:pStyle w:val="Heading3"/>
       </w:pPr>
-      <w:bookmarkStart w:id="13" w:name="_Toc415052576"/>
+      <w:bookmarkStart w:id="12" w:name="_Toc415052576"/>
       <w:r>
         <w:lastRenderedPageBreak/>
         <w:t>Sankey Diagrams</w:t>
       </w:r>
-      <w:bookmarkEnd w:id="13"/>
-    </w:p>
-    <w:p>
-      <w:r>
-        <w:t xml:space="preserve">When you use </w:t>
-      </w:r>
-      <w:r>
-        <w:t>Sankey Diagrams</w:t>
-      </w:r>
-      <w:r>
-        <w:t>, pay attention to the following when building your query:</w:t>
+      <w:bookmarkEnd w:id="12"/>
+    </w:p>
+    <w:p>
+      <w:r>
+        <w:t>When you use Sankey Diagrams, pay attention to the following when building your query:</w:t>
       </w:r>
     </w:p>
     <w:p/>
@@ -5060,71 +4952,71 @@
           <w:rStyle w:val="ppmreadonlyvalue"/>
           <w:b/>
         </w:rPr>
-        <w:t xml:space="preserve"> </w:t>
-      </w:r>
+        <w:t xml:space="preserve"> null </w:t>
+      </w:r>
+      <w:r>
+        <w:rPr>
+          <w:rStyle w:val="ppmreadonlyvalue"/>
+        </w:rPr>
+        <w:t>for the parent node (</w:t>
+      </w:r>
+      <w:r>
+        <w:rPr>
+          <w:rStyle w:val="ppmreadonlyvalue"/>
+        </w:rPr>
+        <w:t xml:space="preserve">starting </w:t>
+      </w:r>
+      <w:r>
+        <w:rPr>
+          <w:rStyle w:val="ppmreadonlyvalue"/>
+        </w:rPr>
+        <w:t>“</w:t>
+      </w:r>
+      <w:r>
+        <w:rPr>
+          <w:rStyle w:val="ppmreadonlyvalue"/>
+        </w:rPr>
+        <w:t>Node</w:t>
+      </w:r>
+      <w:r>
+        <w:rPr>
+          <w:rStyle w:val="ppmreadonlyvalue"/>
+        </w:rPr>
+        <w:t>”)</w:t>
+      </w:r>
+    </w:p>
+    <w:p>
+      <w:proofErr w:type="spellStart"/>
       <w:r>
         <w:rPr>
           <w:rStyle w:val="ppmreadonlyvalue"/>
           <w:b/>
         </w:rPr>
-        <w:t xml:space="preserve">null </w:t>
-      </w:r>
-      <w:r>
-        <w:rPr>
-          <w:rStyle w:val="ppmreadonlyvalue"/>
-        </w:rPr>
-        <w:t>for the parent node (</w:t>
-      </w:r>
-      <w:r>
-        <w:rPr>
-          <w:rStyle w:val="ppmreadonlyvalue"/>
-        </w:rPr>
-        <w:t xml:space="preserve">starting </w:t>
-      </w:r>
-      <w:r>
-        <w:rPr>
-          <w:rStyle w:val="ppmreadonlyvalue"/>
-        </w:rPr>
-        <w:t>“</w:t>
-      </w:r>
-      <w:r>
-        <w:rPr>
-          <w:rStyle w:val="ppmreadonlyvalue"/>
-        </w:rPr>
-        <w:t>Node</w:t>
-      </w:r>
-      <w:r>
-        <w:rPr>
-          <w:rStyle w:val="ppmreadonlyvalue"/>
-        </w:rPr>
-        <w:t>”)</w:t>
-      </w:r>
-    </w:p>
-    <w:p>
-      <w:proofErr w:type="spellStart"/>
+        <w:t>NodeParentID</w:t>
+      </w:r>
+      <w:proofErr w:type="spellEnd"/>
       <w:r>
         <w:rPr>
           <w:rStyle w:val="ppmreadonlyvalue"/>
           <w:b/>
         </w:rPr>
-        <w:t>NodeParentID</w:t>
-      </w:r>
-      <w:proofErr w:type="spellEnd"/>
-      <w:r>
-        <w:rPr>
-          <w:rStyle w:val="ppmreadonlyvalue"/>
+        <w:t xml:space="preserve"> </w:t>
+      </w:r>
+      <w:r>
+        <w:t>is ignored for Sankey Diagrams</w:t>
+      </w:r>
+    </w:p>
+    <w:p>
+      <w:proofErr w:type="spellStart"/>
+      <w:r>
+        <w:rPr>
           <w:b/>
         </w:rPr>
-        <w:t xml:space="preserve"> </w:t>
-      </w:r>
-      <w:r>
-        <w:t xml:space="preserve">is </w:t>
-      </w:r>
-      <w:r>
-        <w:t xml:space="preserve">ignored for </w:t>
-      </w:r>
-      <w:r>
-        <w:t>Sankey Diagrams</w:t>
+        <w:t>NodeSize</w:t>
+      </w:r>
+      <w:proofErr w:type="spellEnd"/>
+      <w:r>
+        <w:t xml:space="preserve"> is a number that determines the relative size (weight) of the link between Nodes.</w:t>
       </w:r>
     </w:p>
     <w:p>
@@ -5133,39 +5025,11 @@
         <w:rPr>
           <w:b/>
         </w:rPr>
-        <w:t>NodeSize</w:t>
-      </w:r>
-      <w:proofErr w:type="spellEnd"/>
-      <w:r>
-        <w:t xml:space="preserve"> is a number that determines the relative size </w:t>
-      </w:r>
-      <w:r>
-        <w:t xml:space="preserve">(weight) </w:t>
-      </w:r>
-      <w:r>
-        <w:t xml:space="preserve">of the </w:t>
-      </w:r>
-      <w:r>
-        <w:t>link between Nodes</w:t>
-      </w:r>
-      <w:r>
-        <w:t>.</w:t>
-      </w:r>
-    </w:p>
-    <w:p>
-      <w:proofErr w:type="spellStart"/>
-      <w:r>
-        <w:rPr>
-          <w:b/>
-        </w:rPr>
         <w:t>NodeColor</w:t>
       </w:r>
       <w:proofErr w:type="spellEnd"/>
       <w:r>
-        <w:t xml:space="preserve"> is ignored for </w:t>
-      </w:r>
-      <w:r>
-        <w:t>Sankey Diagrams.</w:t>
+        <w:t xml:space="preserve"> is ignored for Sankey Diagrams.</w:t>
       </w:r>
     </w:p>
     <w:p>
@@ -5250,7 +5114,7 @@
       <w:pPr>
         <w:pStyle w:val="Heading2"/>
       </w:pPr>
-      <w:bookmarkStart w:id="14" w:name="_Toc415052577"/>
+      <w:bookmarkStart w:id="13" w:name="_Toc415052577"/>
       <w:r>
         <w:lastRenderedPageBreak/>
         <w:t xml:space="preserve">Create a new HTML </w:t>
@@ -5259,7 +5123,7 @@
       <w:r>
         <w:t>Portlet</w:t>
       </w:r>
-      <w:bookmarkEnd w:id="14"/>
+      <w:bookmarkEnd w:id="13"/>
       <w:proofErr w:type="spellEnd"/>
     </w:p>
     <w:p>
@@ -5656,7 +5520,15 @@
       </w:r>
       <w:proofErr w:type="spellEnd"/>
       <w:r>
-        <w:t>" width="100%" height="600"&gt;</w:t>
+        <w:t>" width="100%" height="6</w:t>
+      </w:r>
+      <w:r>
+        <w:t>5</w:t>
+      </w:r>
+      <w:bookmarkStart w:id="14" w:name="_GoBack"/>
+      <w:bookmarkEnd w:id="14"/>
+      <w:r>
+        <w:t>0"&gt;</w:t>
       </w:r>
     </w:p>
     <w:p>
@@ -10619,7 +10491,7 @@
 </file>
 
 <file path=customXml/itemProps1.xml><?xml version="1.0" encoding="utf-8"?>
-<ds:datastoreItem xmlns:ds="http://schemas.openxmlformats.org/officeDocument/2006/customXml" ds:itemID="{AF441FD7-8620-47D9-8A66-74345CF55C7F}">
+<ds:datastoreItem xmlns:ds="http://schemas.openxmlformats.org/officeDocument/2006/customXml" ds:itemID="{7BF4E869-B0B5-4281-9AEE-933D2A3185BB}">
   <ds:schemaRefs>
     <ds:schemaRef ds:uri="http://schemas.openxmlformats.org/officeDocument/2006/bibliography"/>
   </ds:schemaRefs>

</xml_diff>

<commit_message>
update to Modal pages
</commit_message>
<xml_diff>
--- a/Documentation/Hierarchical Views - Administrator Guide.docx
+++ b/Documentation/Hierarchical Views - Administrator Guide.docx
@@ -15,7 +15,6 @@
       <w:r>
         <w:rPr>
           <w:noProof/>
-          <w:lang w:val="pt-BR" w:eastAsia="pt-BR"/>
         </w:rPr>
         <w:drawing>
           <wp:inline distT="0" distB="0" distL="0" distR="0">
@@ -111,7 +110,18 @@
           <w:lang w:val="pt-BR"/>
         </w:rPr>
         <w:br/>
-        <w:t>CA PPM v14.1</w:t>
+      </w:r>
+      <w:r>
+        <w:rPr>
+          <w:lang w:val="pt-BR"/>
+        </w:rPr>
+        <w:t>CA PPM v14.x</w:t>
+      </w:r>
+      <w:r>
+        <w:rPr>
+          <w:lang w:val="pt-BR"/>
+        </w:rPr>
+        <w:br/>
       </w:r>
     </w:p>
     <w:p>
@@ -119,11 +129,45 @@
         <w:pStyle w:val="Title"/>
         <w:jc w:val="right"/>
       </w:pPr>
-      <w:r>
-        <w:t>Hierarchical Views r</w:t>
-      </w:r>
-      <w:r>
+      <w:proofErr w:type="spellStart"/>
+      <w:r>
+        <w:rPr>
+          <w:lang w:val="pt-BR"/>
+        </w:rPr>
+        <w:t>Hierarchical</w:t>
+      </w:r>
+      <w:proofErr w:type="spellEnd"/>
+      <w:r>
+        <w:rPr>
+          <w:lang w:val="pt-BR"/>
+        </w:rPr>
+        <w:t xml:space="preserve"> </w:t>
+      </w:r>
+      <w:proofErr w:type="spellStart"/>
+      <w:r>
+        <w:rPr>
+          <w:lang w:val="pt-BR"/>
+        </w:rPr>
+        <w:t>Views</w:t>
+      </w:r>
+      <w:proofErr w:type="spellEnd"/>
+      <w:r>
+        <w:rPr>
+          <w:lang w:val="pt-BR"/>
+        </w:rPr>
+        <w:t xml:space="preserve"> r</w:t>
+      </w:r>
+      <w:r>
+        <w:rPr>
+          <w:lang w:val="pt-BR"/>
+        </w:rPr>
         <w:t>2</w:t>
+      </w:r>
+      <w:r>
+        <w:rPr>
+          <w:lang w:val="pt-BR"/>
+        </w:rPr>
+        <w:t>.2</w:t>
       </w:r>
       <w:r>
         <w:br/>
@@ -1582,6 +1626,113 @@
           </w:p>
         </w:tc>
       </w:tr>
+      <w:tr>
+        <w:tc>
+          <w:tcPr>
+            <w:tcW w:w="2268" w:type="dxa"/>
+            <w:tcBorders>
+              <w:right w:val="single" w:sz="4" w:space="0" w:color="C0C0C0"/>
+            </w:tcBorders>
+          </w:tcPr>
+          <w:p>
+            <w:r>
+              <w:t>Alexandre Assis</w:t>
+            </w:r>
+          </w:p>
+        </w:tc>
+        <w:tc>
+          <w:tcPr>
+            <w:tcW w:w="1980" w:type="dxa"/>
+            <w:tcBorders>
+              <w:left w:val="single" w:sz="4" w:space="0" w:color="C0C0C0"/>
+              <w:right w:val="single" w:sz="4" w:space="0" w:color="C0C0C0"/>
+            </w:tcBorders>
+          </w:tcPr>
+          <w:p>
+            <w:r>
+              <w:t>01/Oct/2015</w:t>
+            </w:r>
+          </w:p>
+        </w:tc>
+        <w:tc>
+          <w:tcPr>
+            <w:tcW w:w="1080" w:type="dxa"/>
+            <w:tcBorders>
+              <w:left w:val="single" w:sz="4" w:space="0" w:color="C0C0C0"/>
+              <w:right w:val="single" w:sz="4" w:space="0" w:color="C0C0C0"/>
+            </w:tcBorders>
+          </w:tcPr>
+          <w:p>
+            <w:r>
+              <w:t>2.2</w:t>
+            </w:r>
+          </w:p>
+        </w:tc>
+        <w:tc>
+          <w:tcPr>
+            <w:tcW w:w="7290" w:type="dxa"/>
+            <w:tcBorders>
+              <w:left w:val="single" w:sz="4" w:space="0" w:color="C0C0C0"/>
+            </w:tcBorders>
+          </w:tcPr>
+          <w:p>
+            <w:pPr>
+              <w:spacing w:after="60" w:line="300" w:lineRule="atLeast"/>
+            </w:pPr>
+            <w:r>
+              <w:t>New syntax for loading Google Charts Libraries</w:t>
+            </w:r>
+          </w:p>
+          <w:p>
+            <w:pPr>
+              <w:spacing w:after="60" w:line="300" w:lineRule="atLeast"/>
+            </w:pPr>
+            <w:r>
+              <w:t>New Google Charts version</w:t>
+            </w:r>
+          </w:p>
+          <w:p>
+            <w:pPr>
+              <w:spacing w:after="60" w:line="300" w:lineRule="atLeast"/>
+            </w:pPr>
+            <w:r>
+              <w:t>Ability to Print Diagrams</w:t>
+            </w:r>
+          </w:p>
+          <w:p>
+            <w:pPr>
+              <w:spacing w:after="60" w:line="300" w:lineRule="atLeast"/>
+            </w:pPr>
+            <w:r>
+              <w:t xml:space="preserve">Corrected </w:t>
+            </w:r>
+            <w:proofErr w:type="spellStart"/>
+            <w:r>
+              <w:t>GUnload</w:t>
+            </w:r>
+            <w:proofErr w:type="spellEnd"/>
+            <w:r>
+              <w:t xml:space="preserve">() </w:t>
+            </w:r>
+            <w:proofErr w:type="spellStart"/>
+            <w:r>
+              <w:t>Unlnown</w:t>
+            </w:r>
+            <w:proofErr w:type="spellEnd"/>
+            <w:r>
+              <w:t xml:space="preserve"> function error</w:t>
+            </w:r>
+          </w:p>
+          <w:p>
+            <w:pPr>
+              <w:spacing w:after="60" w:line="300" w:lineRule="atLeast"/>
+            </w:pPr>
+            <w:r>
+              <w:t>Enhanced page-independent Portlet Template</w:t>
+            </w:r>
+          </w:p>
+        </w:tc>
+      </w:tr>
     </w:tbl>
     <w:p>
       <w:r>
@@ -1620,15 +1771,7 @@
     <w:p/>
     <w:p>
       <w:r>
-        <w:t xml:space="preserve">The Hierarchical Views package allows you to create custom hierarchical views and deploy them on Clarity Pages using HTML </w:t>
-      </w:r>
-      <w:proofErr w:type="spellStart"/>
-      <w:r>
-        <w:t>Portlets</w:t>
-      </w:r>
-      <w:proofErr w:type="spellEnd"/>
-      <w:r>
-        <w:t xml:space="preserve">. </w:t>
+        <w:t xml:space="preserve">The Hierarchical Views package allows you to create custom hierarchical views and deploy them on Clarity Pages using HTML Portlets. </w:t>
       </w:r>
     </w:p>
     <w:p>
@@ -1650,7 +1793,6 @@
       <w:r>
         <w:rPr>
           <w:noProof/>
-          <w:lang w:val="pt-BR" w:eastAsia="pt-BR"/>
         </w:rPr>
         <w:drawing>
           <wp:inline distT="0" distB="0" distL="0" distR="0">
@@ -1706,7 +1848,6 @@
       <w:r>
         <w:rPr>
           <w:noProof/>
-          <w:lang w:val="pt-BR" w:eastAsia="pt-BR"/>
         </w:rPr>
         <w:lastRenderedPageBreak/>
         <w:drawing>
@@ -1764,13 +1905,12 @@
       <w:r>
         <w:rPr>
           <w:noProof/>
-          <w:lang w:val="pt-BR" w:eastAsia="pt-BR"/>
         </w:rPr>
         <w:drawing>
-          <wp:inline distT="0" distB="0" distL="0" distR="0" wp14:anchorId="57B49D12" wp14:editId="1205F420">
-            <wp:extent cx="8595360" cy="3969385"/>
+          <wp:inline distT="0" distB="0" distL="0" distR="0" wp14:anchorId="4C34C562" wp14:editId="0EF618CA">
+            <wp:extent cx="7896225" cy="3951029"/>
             <wp:effectExtent l="0" t="0" r="0" b="0"/>
-            <wp:docPr id="2" name="Picture 2"/>
+            <wp:docPr id="9" name="Picture 9"/>
             <wp:cNvGraphicFramePr>
               <a:graphicFrameLocks xmlns:a="http://schemas.openxmlformats.org/drawingml/2006/main" noChangeAspect="1"/>
             </wp:cNvGraphicFramePr>
@@ -1790,7 +1930,7 @@
                   <pic:spPr>
                     <a:xfrm>
                       <a:off x="0" y="0"/>
-                      <a:ext cx="8595360" cy="3969385"/>
+                      <a:ext cx="7899115" cy="3952475"/>
                     </a:xfrm>
                     <a:prstGeom prst="rect">
                       <a:avLst/>
@@ -1807,14 +1947,13 @@
       <w:r>
         <w:rPr>
           <w:noProof/>
-          <w:lang w:val="pt-BR" w:eastAsia="pt-BR"/>
         </w:rPr>
         <w:lastRenderedPageBreak/>
         <w:drawing>
-          <wp:inline distT="0" distB="0" distL="0" distR="0" wp14:anchorId="52755D36" wp14:editId="55854823">
-            <wp:extent cx="8595360" cy="4026535"/>
-            <wp:effectExtent l="0" t="0" r="0" b="0"/>
-            <wp:docPr id="3" name="Picture 3"/>
+          <wp:inline distT="0" distB="0" distL="0" distR="0" wp14:anchorId="7825DE70" wp14:editId="2EC1F3FD">
+            <wp:extent cx="7896225" cy="3959196"/>
+            <wp:effectExtent l="0" t="0" r="0" b="3810"/>
+            <wp:docPr id="10" name="Picture 10"/>
             <wp:cNvGraphicFramePr>
               <a:graphicFrameLocks xmlns:a="http://schemas.openxmlformats.org/drawingml/2006/main" noChangeAspect="1"/>
             </wp:cNvGraphicFramePr>
@@ -1834,7 +1973,7 @@
                   <pic:spPr>
                     <a:xfrm>
                       <a:off x="0" y="0"/>
-                      <a:ext cx="8595360" cy="4026535"/>
+                      <a:ext cx="7901603" cy="3961892"/>
                     </a:xfrm>
                     <a:prstGeom prst="rect">
                       <a:avLst/>
@@ -1936,7 +2075,6 @@
       <w:r>
         <w:rPr>
           <w:noProof/>
-          <w:lang w:val="pt-BR" w:eastAsia="pt-BR"/>
         </w:rPr>
         <w:drawing>
           <wp:inline distT="0" distB="0" distL="0" distR="0" wp14:anchorId="060A5993" wp14:editId="561B1EB6">
@@ -2016,7 +2154,6 @@
             <w:r>
               <w:rPr>
                 <w:noProof/>
-                <w:lang w:val="pt-BR" w:eastAsia="pt-BR"/>
               </w:rPr>
               <w:drawing>
                 <wp:inline distT="0" distB="0" distL="0" distR="0" wp14:anchorId="697622CD" wp14:editId="742207E2">
@@ -2092,7 +2229,6 @@
             <w:r>
               <w:rPr>
                 <w:noProof/>
-                <w:lang w:val="pt-BR" w:eastAsia="pt-BR"/>
               </w:rPr>
               <w:drawing>
                 <wp:inline distT="0" distB="0" distL="0" distR="0" wp14:anchorId="58955B24" wp14:editId="74D65F99">
@@ -2288,21 +2424,7 @@
               <w:rPr>
                 <w:sz w:val="16"/>
               </w:rPr>
-              <w:t xml:space="preserve">XXXXXX: is the </w:t>
-            </w:r>
-            <w:proofErr w:type="spellStart"/>
-            <w:r>
-              <w:rPr>
-                <w:sz w:val="16"/>
-              </w:rPr>
-              <w:t>portlet</w:t>
-            </w:r>
-            <w:proofErr w:type="spellEnd"/>
-            <w:r>
-              <w:rPr>
-                <w:sz w:val="16"/>
-              </w:rPr>
-              <w:t xml:space="preserve"> identifier (i.e. what is </w:t>
+              <w:t xml:space="preserve">XXXXXX: is the portlet identifier (i.e. what is </w:t>
             </w:r>
             <w:proofErr w:type="spellStart"/>
             <w:r>
@@ -2448,7 +2570,6 @@
             <w:r>
               <w:rPr>
                 <w:noProof/>
-                <w:lang w:val="pt-BR" w:eastAsia="pt-BR"/>
               </w:rPr>
               <w:lastRenderedPageBreak/>
               <w:drawing>
@@ -2552,21 +2673,7 @@
               <w:rPr>
                 <w:sz w:val="16"/>
               </w:rPr>
-              <w:t xml:space="preserve">section contains attributes that will jointly form an SQL text that will be used to bring data to your </w:t>
-            </w:r>
-            <w:proofErr w:type="spellStart"/>
-            <w:r>
-              <w:rPr>
-                <w:sz w:val="16"/>
-              </w:rPr>
-              <w:t>portlet</w:t>
-            </w:r>
-            <w:proofErr w:type="spellEnd"/>
-            <w:r>
-              <w:rPr>
-                <w:sz w:val="16"/>
-              </w:rPr>
-              <w:t>.</w:t>
+              <w:t>section contains attributes that will jointly form an SQL text that will be used to bring data to your portlet.</w:t>
             </w:r>
           </w:p>
           <w:p>
@@ -2693,7 +2800,6 @@
             <w:r>
               <w:rPr>
                 <w:noProof/>
-                <w:lang w:val="pt-BR" w:eastAsia="pt-BR"/>
               </w:rPr>
               <w:lastRenderedPageBreak/>
               <w:drawing>
@@ -2948,7 +3054,15 @@
               <w:rPr>
                 <w:sz w:val="16"/>
               </w:rPr>
-              <w:t>Min, Mid, Max Color: define the Color Scale. Min Color is the color assigned to the lowest values, Max Color is the color assigned to the highest values. Mid Color is the one in the middle. These three colors will result in a color scale.</w:t>
+              <w:t>Min, Mid, Max Color: define the Color Scale. Min Color is the color assigned to the lowest values, Max Color is the color assigned to the highest values. Mid Color is the one in the middle. These three colors will result in a colo</w:t>
+            </w:r>
+            <w:bookmarkStart w:id="8" w:name="_GoBack"/>
+            <w:bookmarkEnd w:id="8"/>
+            <w:r>
+              <w:rPr>
+                <w:sz w:val="16"/>
+              </w:rPr>
+              <w:t>r scale.</w:t>
             </w:r>
           </w:p>
           <w:p>
@@ -3038,7 +3152,6 @@
             <w:r>
               <w:rPr>
                 <w:noProof/>
-                <w:lang w:val="pt-BR" w:eastAsia="pt-BR"/>
               </w:rPr>
               <w:drawing>
                 <wp:inline distT="0" distB="0" distL="0" distR="0" wp14:anchorId="11838E50" wp14:editId="2E39A51C">
@@ -3212,7 +3325,6 @@
             <w:r>
               <w:rPr>
                 <w:noProof/>
-                <w:lang w:val="pt-BR" w:eastAsia="pt-BR"/>
               </w:rPr>
               <w:lastRenderedPageBreak/>
               <w:drawing>
@@ -3420,7 +3532,6 @@
             <w:r>
               <w:rPr>
                 <w:noProof/>
-                <w:lang w:val="pt-BR" w:eastAsia="pt-BR"/>
               </w:rPr>
               <w:drawing>
                 <wp:inline distT="0" distB="0" distL="0" distR="0" wp14:anchorId="78A30A4A" wp14:editId="08E1C82C">
@@ -3652,12 +3763,12 @@
       <w:pPr>
         <w:pStyle w:val="Heading3"/>
       </w:pPr>
-      <w:bookmarkStart w:id="8" w:name="_Toc415052572"/>
+      <w:bookmarkStart w:id="9" w:name="_Toc415052572"/>
       <w:r>
         <w:lastRenderedPageBreak/>
         <w:t>How to create your Query</w:t>
       </w:r>
-      <w:bookmarkEnd w:id="8"/>
+      <w:bookmarkEnd w:id="9"/>
     </w:p>
     <w:p/>
     <w:p>
@@ -4342,12 +4453,12 @@
       <w:pPr>
         <w:pStyle w:val="Heading3"/>
       </w:pPr>
-      <w:bookmarkStart w:id="9" w:name="_Toc415052573"/>
+      <w:bookmarkStart w:id="10" w:name="_Toc415052573"/>
       <w:r>
         <w:lastRenderedPageBreak/>
         <w:t>Tree Heat Maps</w:t>
       </w:r>
-      <w:bookmarkEnd w:id="9"/>
+      <w:bookmarkEnd w:id="10"/>
     </w:p>
     <w:p>
       <w:r>
@@ -4538,11 +4649,11 @@
       <w:pPr>
         <w:pStyle w:val="Heading3"/>
       </w:pPr>
-      <w:bookmarkStart w:id="10" w:name="_Toc415052574"/>
+      <w:bookmarkStart w:id="11" w:name="_Toc415052574"/>
       <w:r>
         <w:t>Org Charts</w:t>
       </w:r>
-      <w:bookmarkEnd w:id="10"/>
+      <w:bookmarkEnd w:id="11"/>
     </w:p>
     <w:p>
       <w:r>
@@ -4739,11 +4850,11 @@
       <w:pPr>
         <w:pStyle w:val="Heading3"/>
       </w:pPr>
-      <w:bookmarkStart w:id="11" w:name="_Toc415052575"/>
+      <w:bookmarkStart w:id="12" w:name="_Toc415052575"/>
       <w:r>
         <w:t>Word Trees</w:t>
       </w:r>
-      <w:bookmarkEnd w:id="11"/>
+      <w:bookmarkEnd w:id="12"/>
     </w:p>
     <w:p>
       <w:r>
@@ -4906,12 +5017,12 @@
       <w:pPr>
         <w:pStyle w:val="Heading3"/>
       </w:pPr>
-      <w:bookmarkStart w:id="12" w:name="_Toc415052576"/>
+      <w:bookmarkStart w:id="13" w:name="_Toc415052576"/>
       <w:r>
         <w:lastRenderedPageBreak/>
         <w:t>Sankey Diagrams</w:t>
       </w:r>
-      <w:bookmarkEnd w:id="12"/>
+      <w:bookmarkEnd w:id="13"/>
     </w:p>
     <w:p>
       <w:r>
@@ -5114,51 +5225,22 @@
       <w:pPr>
         <w:pStyle w:val="Heading2"/>
       </w:pPr>
-      <w:bookmarkStart w:id="13" w:name="_Toc415052577"/>
+      <w:bookmarkStart w:id="14" w:name="_Toc415052577"/>
       <w:r>
         <w:lastRenderedPageBreak/>
-        <w:t xml:space="preserve">Create a new HTML </w:t>
-      </w:r>
-      <w:proofErr w:type="spellStart"/>
-      <w:r>
-        <w:t>Portlet</w:t>
-      </w:r>
-      <w:bookmarkEnd w:id="13"/>
-      <w:proofErr w:type="spellEnd"/>
-    </w:p>
-    <w:p>
-      <w:r>
-        <w:t xml:space="preserve">Now, create a new HTML </w:t>
-      </w:r>
-      <w:proofErr w:type="spellStart"/>
-      <w:r>
-        <w:t>Portlet</w:t>
-      </w:r>
-      <w:proofErr w:type="spellEnd"/>
-      <w:r>
-        <w:t xml:space="preserve"> in CA PPM Studio.</w:t>
+        <w:t>Create a new HTML Portlet</w:t>
+      </w:r>
+      <w:bookmarkEnd w:id="14"/>
+    </w:p>
+    <w:p>
+      <w:r>
+        <w:t>Now, create a new HTML Portlet in CA PPM Studio.</w:t>
       </w:r>
     </w:p>
     <w:p/>
     <w:p>
       <w:r>
-        <w:t xml:space="preserve">To easily identify your Hierarchical View </w:t>
-      </w:r>
-      <w:proofErr w:type="spellStart"/>
-      <w:r>
-        <w:t>Portlets</w:t>
-      </w:r>
-      <w:proofErr w:type="spellEnd"/>
-      <w:r>
-        <w:t xml:space="preserve">, consider using the following naming standard for the </w:t>
-      </w:r>
-      <w:proofErr w:type="spellStart"/>
-      <w:r>
-        <w:t>portlet</w:t>
-      </w:r>
-      <w:proofErr w:type="spellEnd"/>
-      <w:r>
-        <w:t xml:space="preserve"> ID:</w:t>
+        <w:t>To easily identify your Hierarchical View Portlets, consider using the following naming standard for the portlet ID:</w:t>
       </w:r>
     </w:p>
     <w:p/>
@@ -5196,15 +5278,7 @@
     </w:p>
     <w:p>
       <w:r>
-        <w:t xml:space="preserve">XXXXXX: </w:t>
-      </w:r>
-      <w:proofErr w:type="spellStart"/>
-      <w:r>
-        <w:t>Portlet</w:t>
-      </w:r>
-      <w:proofErr w:type="spellEnd"/>
-      <w:r>
-        <w:t xml:space="preserve"> Identifier that tells us what this is about</w:t>
+        <w:t>XXXXXX: Portlet Identifier that tells us what this is about</w:t>
       </w:r>
     </w:p>
     <w:p>
@@ -5282,15 +5356,7 @@
         </w:rPr>
       </w:pPr>
       <w:r>
-        <w:t xml:space="preserve">Example: we have created a new </w:t>
-      </w:r>
-      <w:proofErr w:type="spellStart"/>
-      <w:r>
-        <w:t>portlet</w:t>
-      </w:r>
-      <w:proofErr w:type="spellEnd"/>
-      <w:r>
-        <w:t xml:space="preserve"> to show a graphical view of a </w:t>
+        <w:t xml:space="preserve">Example: we have created a new portlet to show a graphical view of a </w:t>
       </w:r>
       <w:proofErr w:type="spellStart"/>
       <w:proofErr w:type="gramStart"/>
@@ -5300,15 +5366,7 @@
       <w:proofErr w:type="spellEnd"/>
       <w:proofErr w:type="gramEnd"/>
       <w:r>
-        <w:t xml:space="preserve"> using the org chart. The </w:t>
-      </w:r>
-      <w:proofErr w:type="spellStart"/>
-      <w:r>
-        <w:t>Portlet</w:t>
-      </w:r>
-      <w:proofErr w:type="spellEnd"/>
-      <w:r>
-        <w:t xml:space="preserve"> id is </w:t>
+        <w:t xml:space="preserve"> using the org chart. The Portlet id is </w:t>
       </w:r>
       <w:proofErr w:type="spellStart"/>
       <w:r>
@@ -5330,13 +5388,12 @@
       <w:r>
         <w:rPr>
           <w:noProof/>
-          <w:lang w:val="pt-BR" w:eastAsia="pt-BR"/>
         </w:rPr>
         <w:drawing>
-          <wp:inline distT="0" distB="0" distL="0" distR="0" wp14:anchorId="06D170B0" wp14:editId="674ADFEA">
-            <wp:extent cx="7334250" cy="4077292"/>
-            <wp:effectExtent l="0" t="0" r="0" b="0"/>
-            <wp:docPr id="21" name="Picture 21"/>
+          <wp:inline distT="0" distB="0" distL="0" distR="0" wp14:anchorId="5962EBC2" wp14:editId="0EA14B93">
+            <wp:extent cx="8279593" cy="4229100"/>
+            <wp:effectExtent l="0" t="0" r="7620" b="0"/>
+            <wp:docPr id="4" name="Picture 4"/>
             <wp:cNvGraphicFramePr>
               <a:graphicFrameLocks xmlns:a="http://schemas.openxmlformats.org/drawingml/2006/main" noChangeAspect="1"/>
             </wp:cNvGraphicFramePr>
@@ -5356,7 +5413,7 @@
                   <pic:spPr>
                     <a:xfrm>
                       <a:off x="0" y="0"/>
-                      <a:ext cx="7351086" cy="4086651"/>
+                      <a:ext cx="8299353" cy="4239193"/>
                     </a:xfrm>
                     <a:prstGeom prst="rect">
                       <a:avLst/>
@@ -5373,15 +5430,7 @@
     <w:p/>
     <w:p>
       <w:r>
-        <w:t xml:space="preserve">The HTML </w:t>
-      </w:r>
-      <w:proofErr w:type="spellStart"/>
-      <w:r>
-        <w:t>Portlet</w:t>
-      </w:r>
-      <w:proofErr w:type="spellEnd"/>
-      <w:r>
-        <w:t xml:space="preserve"> will </w:t>
+        <w:t xml:space="preserve">The HTML Portlet will </w:t>
       </w:r>
       <w:r>
         <w:t xml:space="preserve">always </w:t>
@@ -5398,7 +5447,13 @@
     </w:p>
     <w:p>
       <w:r>
-        <w:t xml:space="preserve">The only changes you need to do to this text are the following parameters, </w:t>
+        <w:t xml:space="preserve">The only changes you need to do to this text </w:t>
+      </w:r>
+      <w:r>
+        <w:t>is</w:t>
+      </w:r>
+      <w:r>
+        <w:t xml:space="preserve"> the following parameter, </w:t>
       </w:r>
       <w:r>
         <w:t xml:space="preserve">displayed in red </w:t>
@@ -5446,39 +5501,780 @@
       <w:pPr>
         <w:ind w:left="720"/>
       </w:pPr>
-      <w:proofErr w:type="spellStart"/>
+    </w:p>
+    <w:p/>
+    <w:p>
+      <w:r>
+        <w:t>&lt;</w:t>
+      </w:r>
       <w:proofErr w:type="gramStart"/>
+      <w:r>
+        <w:t>html</w:t>
+      </w:r>
+      <w:proofErr w:type="gramEnd"/>
+      <w:r>
+        <w:t>&gt;</w:t>
+      </w:r>
+    </w:p>
+    <w:p>
+      <w:r>
+        <w:t xml:space="preserve">  &lt;iframe </w:t>
+      </w:r>
+      <w:proofErr w:type="spellStart"/>
+      <w:r>
+        <w:t>src</w:t>
+      </w:r>
+      <w:proofErr w:type="spellEnd"/>
+      <w:r>
+        <w:t>="/</w:t>
+      </w:r>
+      <w:proofErr w:type="spellStart"/>
+      <w:r>
+        <w:t>niku</w:t>
+      </w:r>
+      <w:proofErr w:type="spellEnd"/>
+      <w:r>
+        <w:t>/return.html" name="</w:t>
+      </w:r>
+      <w:proofErr w:type="spellStart"/>
+      <w:r>
+        <w:t>myFrame</w:t>
+      </w:r>
+      <w:proofErr w:type="spellEnd"/>
+      <w:r>
+        <w:t>" width="100%" height="650"&gt;</w:t>
+      </w:r>
+    </w:p>
+    <w:p>
+      <w:r>
+        <w:t xml:space="preserve">  &lt;/iframe&gt;</w:t>
+      </w:r>
+    </w:p>
+    <w:p>
+      <w:r>
+        <w:t xml:space="preserve">  &lt;</w:t>
+      </w:r>
+      <w:proofErr w:type="gramStart"/>
+      <w:r>
+        <w:t>script</w:t>
+      </w:r>
+      <w:proofErr w:type="gramEnd"/>
+      <w:r>
+        <w:t>&gt;</w:t>
+      </w:r>
+    </w:p>
+    <w:p>
+      <w:r>
+        <w:t xml:space="preserve">    /* </w:t>
+      </w:r>
+      <w:proofErr w:type="gramStart"/>
+      <w:r>
+        <w:t>Adjust</w:t>
+      </w:r>
+      <w:proofErr w:type="gramEnd"/>
+      <w:r>
+        <w:t xml:space="preserve"> this attribute in accordance with your specific use case for Hierarchical Views */</w:t>
+      </w:r>
+    </w:p>
+    <w:p>
+      <w:r>
+        <w:tab/>
+      </w:r>
+      <w:proofErr w:type="spellStart"/>
+      <w:proofErr w:type="gramStart"/>
+      <w:r>
+        <w:t>var</w:t>
+      </w:r>
+      <w:proofErr w:type="spellEnd"/>
+      <w:proofErr w:type="gramEnd"/>
+      <w:r>
+        <w:t xml:space="preserve"> </w:t>
+      </w:r>
+      <w:proofErr w:type="spellStart"/>
       <w:r>
         <w:rPr>
           <w:b/>
           <w:color w:val="FF0000"/>
         </w:rPr>
-        <w:t>pageID</w:t>
-      </w:r>
-      <w:proofErr w:type="spellEnd"/>
+        <w:t>hierID</w:t>
+      </w:r>
+      <w:proofErr w:type="spellEnd"/>
+      <w:r>
+        <w:rPr>
+          <w:color w:val="FF0000"/>
+        </w:rPr>
+        <w:t xml:space="preserve"> </w:t>
+      </w:r>
+      <w:r>
+        <w:t>= '</w:t>
+      </w:r>
+      <w:proofErr w:type="spellStart"/>
+      <w:r>
+        <w:rPr>
+          <w:b/>
+          <w:color w:val="FF0000"/>
+        </w:rPr>
+        <w:t>hiev_gwbs_hm</w:t>
+      </w:r>
+      <w:proofErr w:type="spellEnd"/>
+      <w:r>
+        <w:t>'; /* Hierarchical View ID */</w:t>
+      </w:r>
+    </w:p>
+    <w:p>
+      <w:r>
+        <w:tab/>
+      </w:r>
+    </w:p>
+    <w:p>
+      <w:pPr>
+        <w:rPr>
+          <w:lang w:val="pt-BR"/>
+        </w:rPr>
+      </w:pPr>
+      <w:r>
+        <w:tab/>
+      </w:r>
+      <w:proofErr w:type="gramStart"/>
+      <w:r>
+        <w:rPr>
+          <w:lang w:val="pt-BR"/>
+        </w:rPr>
+        <w:t>var</w:t>
+      </w:r>
       <w:proofErr w:type="gramEnd"/>
       <w:r>
         <w:rPr>
-          <w:color w:val="FF0000"/>
+          <w:lang w:val="pt-BR"/>
         </w:rPr>
         <w:t xml:space="preserve"> </w:t>
       </w:r>
-      <w:r>
-        <w:t xml:space="preserve">refers  to the Tab that you will create for deploying this </w:t>
-      </w:r>
-      <w:proofErr w:type="spellStart"/>
-      <w:r>
-        <w:t>portlet</w:t>
-      </w:r>
-      <w:proofErr w:type="spellEnd"/>
-      <w:r>
-        <w:t xml:space="preserve">. </w:t>
-      </w:r>
-    </w:p>
-    <w:p>
-      <w:pPr>
-        <w:ind w:left="720"/>
-      </w:pPr>
+      <w:proofErr w:type="spellStart"/>
+      <w:r>
+        <w:rPr>
+          <w:lang w:val="pt-BR"/>
+        </w:rPr>
+        <w:t>vModal</w:t>
+      </w:r>
+      <w:proofErr w:type="spellEnd"/>
+      <w:r>
+        <w:rPr>
+          <w:lang w:val="pt-BR"/>
+        </w:rPr>
+        <w:t>=0;</w:t>
+      </w:r>
+    </w:p>
+    <w:p>
+      <w:pPr>
+        <w:rPr>
+          <w:lang w:val="pt-BR"/>
+        </w:rPr>
+      </w:pPr>
+      <w:r>
+        <w:rPr>
+          <w:lang w:val="pt-BR"/>
+        </w:rPr>
+        <w:tab/>
+      </w:r>
+      <w:proofErr w:type="gramStart"/>
+      <w:r>
+        <w:rPr>
+          <w:lang w:val="pt-BR"/>
+        </w:rPr>
+        <w:t>var</w:t>
+      </w:r>
+      <w:proofErr w:type="gramEnd"/>
+      <w:r>
+        <w:rPr>
+          <w:lang w:val="pt-BR"/>
+        </w:rPr>
+        <w:t xml:space="preserve"> </w:t>
+      </w:r>
+      <w:proofErr w:type="spellStart"/>
+      <w:r>
+        <w:rPr>
+          <w:lang w:val="pt-BR"/>
+        </w:rPr>
+        <w:t>url</w:t>
+      </w:r>
+      <w:proofErr w:type="spellEnd"/>
+      <w:r>
+        <w:rPr>
+          <w:lang w:val="pt-BR"/>
+        </w:rPr>
+        <w:t xml:space="preserve"> = window.document.URL;</w:t>
+      </w:r>
+    </w:p>
+    <w:p>
+      <w:pPr>
+        <w:rPr>
+          <w:lang w:val="pt-BR"/>
+        </w:rPr>
+      </w:pPr>
+      <w:r>
+        <w:rPr>
+          <w:lang w:val="pt-BR"/>
+        </w:rPr>
+        <w:tab/>
+      </w:r>
+      <w:proofErr w:type="gramStart"/>
+      <w:r>
+        <w:rPr>
+          <w:lang w:val="pt-BR"/>
+        </w:rPr>
+        <w:t>var</w:t>
+      </w:r>
+      <w:proofErr w:type="gramEnd"/>
+      <w:r>
+        <w:rPr>
+          <w:lang w:val="pt-BR"/>
+        </w:rPr>
+        <w:t xml:space="preserve"> </w:t>
+      </w:r>
+      <w:proofErr w:type="spellStart"/>
+      <w:r>
+        <w:rPr>
+          <w:lang w:val="pt-BR"/>
+        </w:rPr>
+        <w:t>vDialogs</w:t>
+      </w:r>
+      <w:proofErr w:type="spellEnd"/>
+      <w:r>
+        <w:rPr>
+          <w:lang w:val="pt-BR"/>
+        </w:rPr>
+        <w:t xml:space="preserve"> = </w:t>
+      </w:r>
+      <w:proofErr w:type="spellStart"/>
+      <w:r>
+        <w:rPr>
+          <w:lang w:val="pt-BR"/>
+        </w:rPr>
+        <w:t>document.getElementsByClassName</w:t>
+      </w:r>
+      <w:proofErr w:type="spellEnd"/>
+      <w:r>
+        <w:rPr>
+          <w:lang w:val="pt-BR"/>
+        </w:rPr>
+        <w:t>("</w:t>
+      </w:r>
+      <w:proofErr w:type="spellStart"/>
+      <w:r>
+        <w:rPr>
+          <w:lang w:val="pt-BR"/>
+        </w:rPr>
+        <w:t>ppm_dialog</w:t>
+      </w:r>
+      <w:proofErr w:type="spellEnd"/>
+      <w:r>
+        <w:rPr>
+          <w:lang w:val="pt-BR"/>
+        </w:rPr>
+        <w:t>");</w:t>
+      </w:r>
+    </w:p>
+    <w:p>
+      <w:r>
+        <w:rPr>
+          <w:lang w:val="pt-BR"/>
+        </w:rPr>
+        <w:tab/>
+      </w:r>
+      <w:proofErr w:type="spellStart"/>
+      <w:proofErr w:type="gramStart"/>
+      <w:r>
+        <w:rPr>
+          <w:lang w:val="pt-BR"/>
+        </w:rPr>
+        <w:t>if</w:t>
+      </w:r>
+      <w:proofErr w:type="spellEnd"/>
+      <w:proofErr w:type="gramEnd"/>
+      <w:r>
+        <w:rPr>
+          <w:lang w:val="pt-BR"/>
+        </w:rPr>
+        <w:t xml:space="preserve"> (</w:t>
+      </w:r>
+      <w:proofErr w:type="spellStart"/>
+      <w:r>
+        <w:rPr>
+          <w:lang w:val="pt-BR"/>
+        </w:rPr>
+        <w:t>vDialogs.length</w:t>
+      </w:r>
+      <w:proofErr w:type="spellEnd"/>
+      <w:r>
+        <w:rPr>
+          <w:lang w:val="pt-BR"/>
+        </w:rPr>
+        <w:t xml:space="preserve"> &gt; 0) </w:t>
+      </w:r>
+      <w:r>
+        <w:t>{</w:t>
+      </w:r>
+    </w:p>
+    <w:p>
+      <w:r>
+        <w:t xml:space="preserve">        /* Popup */</w:t>
+      </w:r>
+    </w:p>
+    <w:p>
+      <w:r>
+        <w:tab/>
+      </w:r>
+      <w:r>
+        <w:tab/>
+      </w:r>
+      <w:proofErr w:type="spellStart"/>
+      <w:proofErr w:type="gramStart"/>
+      <w:r>
+        <w:t>var</w:t>
+      </w:r>
+      <w:proofErr w:type="spellEnd"/>
+      <w:proofErr w:type="gramEnd"/>
+      <w:r>
+        <w:t xml:space="preserve"> </w:t>
+      </w:r>
+      <w:proofErr w:type="spellStart"/>
+      <w:r>
+        <w:t>innerUrl</w:t>
+      </w:r>
+      <w:proofErr w:type="spellEnd"/>
+      <w:r>
+        <w:t xml:space="preserve"> = </w:t>
+      </w:r>
+      <w:proofErr w:type="spellStart"/>
+      <w:r>
+        <w:t>document.getElementById</w:t>
+      </w:r>
+      <w:proofErr w:type="spellEnd"/>
+      <w:r>
+        <w:t>('</w:t>
+      </w:r>
+      <w:proofErr w:type="spellStart"/>
+      <w:r>
+        <w:t>ppm_mnp</w:t>
+      </w:r>
+      <w:proofErr w:type="spellEnd"/>
+      <w:r>
+        <w:t>').</w:t>
+      </w:r>
+      <w:proofErr w:type="spellStart"/>
+      <w:r>
+        <w:t>innerHTML</w:t>
+      </w:r>
+      <w:proofErr w:type="spellEnd"/>
+      <w:r>
+        <w:t xml:space="preserve">; /* This is the </w:t>
+      </w:r>
+      <w:proofErr w:type="spellStart"/>
+      <w:r>
+        <w:t>Div</w:t>
+      </w:r>
+      <w:proofErr w:type="spellEnd"/>
+      <w:r>
+        <w:t xml:space="preserve"> that contains the Modal page */</w:t>
+      </w:r>
+    </w:p>
+    <w:p>
+      <w:r>
+        <w:tab/>
+      </w:r>
+      <w:r>
+        <w:tab/>
+      </w:r>
+      <w:proofErr w:type="spellStart"/>
+      <w:proofErr w:type="gramStart"/>
+      <w:r>
+        <w:t>idLocation</w:t>
+      </w:r>
+      <w:proofErr w:type="spellEnd"/>
+      <w:proofErr w:type="gramEnd"/>
+      <w:r>
+        <w:t xml:space="preserve"> = </w:t>
+      </w:r>
+      <w:proofErr w:type="spellStart"/>
+      <w:r>
+        <w:t>innerUrl.indexOf</w:t>
+      </w:r>
+      <w:proofErr w:type="spellEnd"/>
+      <w:r>
+        <w:t>('</w:t>
+      </w:r>
+      <w:proofErr w:type="spellStart"/>
+      <w:r>
+        <w:t>instance_id</w:t>
+      </w:r>
+      <w:proofErr w:type="spellEnd"/>
+      <w:r>
+        <w:t>')+12;</w:t>
+      </w:r>
+    </w:p>
+    <w:p>
+      <w:r>
+        <w:tab/>
+      </w:r>
+      <w:r>
+        <w:tab/>
+      </w:r>
+      <w:proofErr w:type="spellStart"/>
+      <w:proofErr w:type="gramStart"/>
+      <w:r>
+        <w:t>var</w:t>
+      </w:r>
+      <w:proofErr w:type="spellEnd"/>
+      <w:proofErr w:type="gramEnd"/>
+      <w:r>
+        <w:t xml:space="preserve"> end = </w:t>
+      </w:r>
+      <w:proofErr w:type="spellStart"/>
+      <w:r>
+        <w:t>idLocation</w:t>
+      </w:r>
+      <w:proofErr w:type="spellEnd"/>
+      <w:r>
+        <w:t xml:space="preserve"> + 7;</w:t>
+      </w:r>
+    </w:p>
+    <w:p>
+      <w:r>
+        <w:tab/>
+      </w:r>
+      <w:r>
+        <w:tab/>
+      </w:r>
+      <w:proofErr w:type="spellStart"/>
+      <w:proofErr w:type="gramStart"/>
+      <w:r>
+        <w:t>var</w:t>
+      </w:r>
+      <w:proofErr w:type="spellEnd"/>
+      <w:proofErr w:type="gramEnd"/>
+      <w:r>
+        <w:t xml:space="preserve"> </w:t>
+      </w:r>
+      <w:proofErr w:type="spellStart"/>
+      <w:r>
+        <w:t>internalID</w:t>
+      </w:r>
+      <w:proofErr w:type="spellEnd"/>
+      <w:r>
+        <w:t xml:space="preserve"> = </w:t>
+      </w:r>
+      <w:proofErr w:type="spellStart"/>
+      <w:r>
+        <w:t>innerUrl.substring</w:t>
+      </w:r>
+      <w:proofErr w:type="spellEnd"/>
+      <w:r>
+        <w:t>(</w:t>
+      </w:r>
+      <w:proofErr w:type="spellStart"/>
+      <w:r>
+        <w:t>idLocation,end</w:t>
+      </w:r>
+      <w:proofErr w:type="spellEnd"/>
+      <w:r>
+        <w:t>);</w:t>
+      </w:r>
+    </w:p>
+    <w:p>
+      <w:r>
+        <w:t xml:space="preserve">    } </w:t>
+      </w:r>
+    </w:p>
+    <w:p>
+      <w:r>
+        <w:tab/>
+      </w:r>
+      <w:proofErr w:type="gramStart"/>
+      <w:r>
+        <w:t>else</w:t>
+      </w:r>
+      <w:proofErr w:type="gramEnd"/>
+      <w:r>
+        <w:t xml:space="preserve"> {</w:t>
+      </w:r>
+    </w:p>
+    <w:p>
+      <w:r>
+        <w:t xml:space="preserve">        /* Not a Popup */</w:t>
+      </w:r>
+    </w:p>
+    <w:p>
+      <w:r>
+        <w:tab/>
+      </w:r>
+      <w:r>
+        <w:tab/>
+      </w:r>
+      <w:proofErr w:type="spellStart"/>
+      <w:proofErr w:type="gramStart"/>
+      <w:r>
+        <w:t>var</w:t>
+      </w:r>
+      <w:proofErr w:type="spellEnd"/>
+      <w:proofErr w:type="gramEnd"/>
+      <w:r>
+        <w:t xml:space="preserve"> </w:t>
+      </w:r>
+      <w:proofErr w:type="spellStart"/>
+      <w:r>
+        <w:t>idLocation</w:t>
+      </w:r>
+      <w:proofErr w:type="spellEnd"/>
+      <w:r>
+        <w:t xml:space="preserve"> = </w:t>
+      </w:r>
+      <w:proofErr w:type="spellStart"/>
+      <w:r>
+        <w:t>url.indexOf</w:t>
+      </w:r>
+      <w:proofErr w:type="spellEnd"/>
+      <w:r>
+        <w:t>('id=')+3;</w:t>
+      </w:r>
+    </w:p>
+    <w:p>
+      <w:r>
+        <w:tab/>
+      </w:r>
+      <w:r>
+        <w:tab/>
+      </w:r>
+      <w:proofErr w:type="spellStart"/>
+      <w:proofErr w:type="gramStart"/>
+      <w:r>
+        <w:t>var</w:t>
+      </w:r>
+      <w:proofErr w:type="spellEnd"/>
+      <w:proofErr w:type="gramEnd"/>
+      <w:r>
+        <w:t xml:space="preserve"> end = </w:t>
+      </w:r>
+      <w:proofErr w:type="spellStart"/>
+      <w:r>
+        <w:t>idLocation</w:t>
+      </w:r>
+      <w:proofErr w:type="spellEnd"/>
+      <w:r>
+        <w:t xml:space="preserve"> + 7;</w:t>
+      </w:r>
+    </w:p>
+    <w:p>
+      <w:r>
+        <w:tab/>
+      </w:r>
+      <w:r>
+        <w:tab/>
+      </w:r>
+      <w:proofErr w:type="spellStart"/>
+      <w:proofErr w:type="gramStart"/>
+      <w:r>
+        <w:t>var</w:t>
+      </w:r>
+      <w:proofErr w:type="spellEnd"/>
+      <w:proofErr w:type="gramEnd"/>
+      <w:r>
+        <w:t xml:space="preserve"> </w:t>
+      </w:r>
+      <w:proofErr w:type="spellStart"/>
+      <w:r>
+        <w:t>internalID</w:t>
+      </w:r>
+      <w:proofErr w:type="spellEnd"/>
+      <w:r>
+        <w:t xml:space="preserve"> = </w:t>
+      </w:r>
+      <w:proofErr w:type="spellStart"/>
+      <w:r>
+        <w:t>url.substring</w:t>
+      </w:r>
+      <w:proofErr w:type="spellEnd"/>
+      <w:r>
+        <w:t>(</w:t>
+      </w:r>
+      <w:proofErr w:type="spellStart"/>
+      <w:r>
+        <w:t>idLocation</w:t>
+      </w:r>
+      <w:proofErr w:type="spellEnd"/>
+      <w:r>
+        <w:t>, end);</w:t>
+      </w:r>
+    </w:p>
+    <w:p>
+      <w:r>
+        <w:t xml:space="preserve">    }</w:t>
+      </w:r>
+    </w:p>
+    <w:p>
+      <w:r>
+        <w:tab/>
+      </w:r>
+      <w:proofErr w:type="spellStart"/>
+      <w:proofErr w:type="gramStart"/>
+      <w:r>
+        <w:t>var</w:t>
+      </w:r>
+      <w:proofErr w:type="spellEnd"/>
+      <w:proofErr w:type="gramEnd"/>
+      <w:r>
+        <w:t xml:space="preserve"> </w:t>
+      </w:r>
+      <w:proofErr w:type="spellStart"/>
+      <w:r>
+        <w:t>iFrameSrc</w:t>
+      </w:r>
+      <w:proofErr w:type="spellEnd"/>
+      <w:r>
+        <w:t xml:space="preserve"> = "/</w:t>
+      </w:r>
+      <w:proofErr w:type="spellStart"/>
+      <w:r>
+        <w:t>niku</w:t>
+      </w:r>
+      <w:proofErr w:type="spellEnd"/>
+      <w:r>
+        <w:t>/</w:t>
+      </w:r>
+      <w:proofErr w:type="spellStart"/>
+      <w:r>
+        <w:t>hierView.jsp?hv</w:t>
+      </w:r>
+      <w:proofErr w:type="spellEnd"/>
+      <w:r>
+        <w:t xml:space="preserve">=" + </w:t>
+      </w:r>
+      <w:proofErr w:type="spellStart"/>
+      <w:r>
+        <w:t>hierID</w:t>
+      </w:r>
+      <w:proofErr w:type="spellEnd"/>
+      <w:r>
+        <w:t xml:space="preserve"> + "&amp;id=" + </w:t>
+      </w:r>
+      <w:proofErr w:type="spellStart"/>
+      <w:r>
+        <w:t>internalID</w:t>
+      </w:r>
+      <w:proofErr w:type="spellEnd"/>
+      <w:r>
+        <w:t>;</w:t>
+      </w:r>
+    </w:p>
+    <w:p>
+      <w:r>
+        <w:tab/>
+      </w:r>
+      <w:proofErr w:type="spellStart"/>
+      <w:proofErr w:type="gramStart"/>
+      <w:r>
+        <w:t>var</w:t>
+      </w:r>
+      <w:proofErr w:type="spellEnd"/>
+      <w:proofErr w:type="gramEnd"/>
+      <w:r>
+        <w:t xml:space="preserve"> </w:t>
+      </w:r>
+      <w:proofErr w:type="spellStart"/>
+      <w:r>
+        <w:t>iFrameLST</w:t>
+      </w:r>
+      <w:proofErr w:type="spellEnd"/>
+      <w:r>
+        <w:t xml:space="preserve"> = </w:t>
+      </w:r>
+      <w:proofErr w:type="spellStart"/>
+      <w:r>
+        <w:t>window.document.getElementsByName</w:t>
+      </w:r>
+      <w:proofErr w:type="spellEnd"/>
+      <w:r>
+        <w:t>("</w:t>
+      </w:r>
+      <w:proofErr w:type="spellStart"/>
+      <w:r>
+        <w:t>myFrame</w:t>
+      </w:r>
+      <w:proofErr w:type="spellEnd"/>
+      <w:r>
+        <w:t>");</w:t>
+      </w:r>
+    </w:p>
+    <w:p>
+      <w:r>
+        <w:t xml:space="preserve">    </w:t>
+      </w:r>
+      <w:proofErr w:type="spellStart"/>
+      <w:proofErr w:type="gramStart"/>
+      <w:r>
+        <w:t>iFrameLST.item</w:t>
+      </w:r>
+      <w:proofErr w:type="spellEnd"/>
+      <w:r>
+        <w:t>(</w:t>
+      </w:r>
+      <w:proofErr w:type="gramEnd"/>
+      <w:r>
+        <w:t>0).</w:t>
+      </w:r>
+      <w:proofErr w:type="spellStart"/>
+      <w:r>
+        <w:t>setAttribute</w:t>
+      </w:r>
+      <w:proofErr w:type="spellEnd"/>
+      <w:r>
+        <w:t>("</w:t>
+      </w:r>
+      <w:proofErr w:type="spellStart"/>
+      <w:r>
+        <w:t>src</w:t>
+      </w:r>
+      <w:proofErr w:type="spellEnd"/>
+      <w:r>
+        <w:t xml:space="preserve">", </w:t>
+      </w:r>
+      <w:proofErr w:type="spellStart"/>
+      <w:r>
+        <w:t>iFrameSrc</w:t>
+      </w:r>
+      <w:proofErr w:type="spellEnd"/>
+      <w:r>
+        <w:t>)</w:t>
+      </w:r>
+    </w:p>
+    <w:p>
+      <w:r>
+        <w:t xml:space="preserve">  &lt;/script&gt;</w:t>
+      </w:r>
+    </w:p>
+    <w:p>
+      <w:r>
+        <w:t>&lt;/html&gt;</w:t>
+      </w:r>
+    </w:p>
+    <w:p>
+      <w:pPr>
+        <w:pStyle w:val="Heading2"/>
+      </w:pPr>
+      <w:bookmarkStart w:id="15" w:name="_Toc415052578"/>
+      <w:r>
+        <w:t>Create a custom Tab on the Page Layout</w:t>
+      </w:r>
+      <w:bookmarkEnd w:id="15"/>
+    </w:p>
+    <w:p>
+      <w:r>
+        <w:t>Open your Object Page Layout and create a new Tab.</w:t>
+      </w:r>
+    </w:p>
+    <w:p>
+      <w:r>
+        <w:t>To easily identify your Hierarchical View Pages, consider using the following naming standard for the page ID:</w:t>
+      </w:r>
     </w:p>
     <w:p/>
     <w:p>
@@ -5487,943 +6283,96 @@
       </w:r>
       <w:proofErr w:type="gramStart"/>
       <w:r>
-        <w:t>html</w:t>
+        <w:t>package</w:t>
       </w:r>
       <w:proofErr w:type="gramEnd"/>
       <w:r>
-        <w:t>&gt;</w:t>
-      </w:r>
-    </w:p>
-    <w:p>
-      <w:r>
-        <w:t xml:space="preserve">  &lt;iframe </w:t>
-      </w:r>
-      <w:proofErr w:type="spellStart"/>
-      <w:r>
-        <w:t>src</w:t>
-      </w:r>
-      <w:proofErr w:type="spellEnd"/>
-      <w:r>
-        <w:t>="/</w:t>
-      </w:r>
-      <w:proofErr w:type="spellStart"/>
-      <w:r>
-        <w:t>niku</w:t>
-      </w:r>
-      <w:proofErr w:type="spellEnd"/>
-      <w:r>
-        <w:t>/return.html" name="</w:t>
-      </w:r>
-      <w:proofErr w:type="spellStart"/>
-      <w:r>
-        <w:t>myFrame</w:t>
-      </w:r>
-      <w:proofErr w:type="spellEnd"/>
-      <w:r>
-        <w:t>" width="100%" height="6</w:t>
-      </w:r>
-      <w:r>
-        <w:t>5</w:t>
-      </w:r>
-      <w:bookmarkStart w:id="14" w:name="_GoBack"/>
-      <w:bookmarkEnd w:id="14"/>
-      <w:r>
-        <w:t>0"&gt;</w:t>
-      </w:r>
-    </w:p>
-    <w:p>
-      <w:r>
-        <w:t xml:space="preserve">  &lt;/iframe&gt;</w:t>
-      </w:r>
-    </w:p>
-    <w:p>
-      <w:r>
-        <w:t xml:space="preserve">  &lt;</w:t>
-      </w:r>
+        <w:t>&gt;_</w:t>
+      </w:r>
+      <w:proofErr w:type="spellStart"/>
+      <w:r>
+        <w:t>hiev_XXXXXX</w:t>
+      </w:r>
+      <w:proofErr w:type="spellEnd"/>
+    </w:p>
+    <w:p/>
+    <w:p>
       <w:proofErr w:type="gramStart"/>
       <w:r>
-        <w:t>script</w:t>
+        <w:t>package</w:t>
       </w:r>
       <w:proofErr w:type="gramEnd"/>
       <w:r>
-        <w:t>&gt;</w:t>
-      </w:r>
-    </w:p>
-    <w:p>
-      <w:r>
-        <w:t xml:space="preserve">        /* </w:t>
-      </w:r>
+        <w:t xml:space="preserve">: identifies your customization </w:t>
+      </w:r>
+      <w:r>
+        <w:t>initials</w:t>
+      </w:r>
+    </w:p>
+    <w:p>
+      <w:proofErr w:type="spellStart"/>
       <w:proofErr w:type="gramStart"/>
       <w:r>
-        <w:t>Adjust</w:t>
-      </w:r>
+        <w:t>hiev</w:t>
+      </w:r>
+      <w:proofErr w:type="spellEnd"/>
       <w:proofErr w:type="gramEnd"/>
       <w:r>
-        <w:t xml:space="preserve"> These two attributes in accordance with your specific use case for Hierarchical Views */</w:t>
-      </w:r>
-    </w:p>
-    <w:p>
-      <w:r>
-        <w:t xml:space="preserve">        </w:t>
-      </w:r>
-      <w:proofErr w:type="spellStart"/>
-      <w:proofErr w:type="gramStart"/>
-      <w:r>
-        <w:t>var</w:t>
-      </w:r>
-      <w:proofErr w:type="spellEnd"/>
-      <w:proofErr w:type="gramEnd"/>
-      <w:r>
-        <w:t xml:space="preserve"> </w:t>
-      </w:r>
-      <w:proofErr w:type="spellStart"/>
-      <w:r>
-        <w:t>pageID</w:t>
-      </w:r>
-      <w:proofErr w:type="spellEnd"/>
-      <w:r>
-        <w:t xml:space="preserve"> = '</w:t>
-      </w:r>
-      <w:proofErr w:type="spellStart"/>
-      <w:r>
+        <w:t>: a fixed-string that identifies this as a hierarchical view</w:t>
+      </w:r>
+    </w:p>
+    <w:p>
+      <w:r>
+        <w:t>XXXXXX: Page Identifier that tells us what this is about</w:t>
+      </w:r>
+    </w:p>
+    <w:p/>
+    <w:p>
+      <w:r>
+        <w:t xml:space="preserve">Example: On the </w:t>
+      </w:r>
+      <w:r>
+        <w:rPr>
+          <w:b/>
+        </w:rPr>
+        <w:t>PMO-Project Status</w:t>
+      </w:r>
+      <w:r>
+        <w:t xml:space="preserve"> we have created a new Tab called “</w:t>
+      </w:r>
+      <w:r>
+        <w:rPr>
+          <w:b/>
+        </w:rPr>
+        <w:t>WBS View</w:t>
+      </w:r>
+      <w:r>
+        <w:t>”</w:t>
+      </w:r>
+      <w:r>
+        <w:t xml:space="preserve"> to deploy our new WBS Views, with the id </w:t>
+      </w:r>
+    </w:p>
+    <w:p>
+      <w:pPr>
+        <w:rPr>
+          <w:b/>
+        </w:rPr>
+      </w:pPr>
+      <w:proofErr w:type="spellStart"/>
+      <w:r>
+        <w:rPr>
+          <w:b/>
+        </w:rPr>
         <w:t>gwbs_hiev_wbs</w:t>
       </w:r>
       <w:proofErr w:type="spellEnd"/>
-      <w:r>
-        <w:t xml:space="preserve">'; /* Page ID (tab) where this </w:t>
-      </w:r>
-      <w:proofErr w:type="spellStart"/>
-      <w:r>
-        <w:t>portlet</w:t>
-      </w:r>
-      <w:proofErr w:type="spellEnd"/>
-      <w:r>
-        <w:t xml:space="preserve"> will reside */</w:t>
-      </w:r>
-    </w:p>
-    <w:p>
-      <w:r>
-        <w:tab/>
-      </w:r>
-      <w:proofErr w:type="spellStart"/>
-      <w:proofErr w:type="gramStart"/>
-      <w:r>
-        <w:t>var</w:t>
-      </w:r>
-      <w:proofErr w:type="spellEnd"/>
-      <w:proofErr w:type="gramEnd"/>
-      <w:r>
-        <w:t xml:space="preserve"> </w:t>
-      </w:r>
-      <w:proofErr w:type="spellStart"/>
-      <w:r>
-        <w:t>hierID</w:t>
-      </w:r>
-      <w:proofErr w:type="spellEnd"/>
-      <w:r>
-        <w:t xml:space="preserve"> = '</w:t>
-      </w:r>
-      <w:proofErr w:type="spellStart"/>
-      <w:r>
-        <w:t>hiev_gwbs_org</w:t>
-      </w:r>
-      <w:proofErr w:type="spellEnd"/>
-      <w:r>
-        <w:t>'; /* Hierarchical View ID */</w:t>
-      </w:r>
-    </w:p>
-    <w:p>
-      <w:r>
-        <w:t xml:space="preserve"> </w:t>
-      </w:r>
-      <w:r>
-        <w:tab/>
-      </w:r>
-      <w:proofErr w:type="spellStart"/>
-      <w:proofErr w:type="gramStart"/>
-      <w:r>
-        <w:t>var</w:t>
-      </w:r>
-      <w:proofErr w:type="spellEnd"/>
-      <w:proofErr w:type="gramEnd"/>
-      <w:r>
-        <w:t xml:space="preserve"> </w:t>
-      </w:r>
-      <w:proofErr w:type="spellStart"/>
-      <w:r>
-        <w:t>url</w:t>
-      </w:r>
-      <w:proofErr w:type="spellEnd"/>
-      <w:r>
-        <w:t xml:space="preserve"> = document.URL;</w:t>
-      </w:r>
-    </w:p>
-    <w:p>
-      <w:r>
-        <w:t xml:space="preserve"> </w:t>
-      </w:r>
-      <w:r>
-        <w:tab/>
-      </w:r>
-      <w:proofErr w:type="spellStart"/>
-      <w:proofErr w:type="gramStart"/>
-      <w:r>
-        <w:t>var</w:t>
-      </w:r>
-      <w:proofErr w:type="spellEnd"/>
-      <w:proofErr w:type="gramEnd"/>
-      <w:r>
-        <w:t xml:space="preserve"> </w:t>
-      </w:r>
-      <w:proofErr w:type="spellStart"/>
-      <w:r>
-        <w:t>pageLocation</w:t>
-      </w:r>
-      <w:proofErr w:type="spellEnd"/>
-      <w:r>
-        <w:t xml:space="preserve"> = </w:t>
-      </w:r>
-      <w:proofErr w:type="spellStart"/>
-      <w:r>
-        <w:t>url.indexOf</w:t>
-      </w:r>
-      <w:proofErr w:type="spellEnd"/>
-      <w:r>
-        <w:t>(</w:t>
-      </w:r>
-      <w:proofErr w:type="spellStart"/>
-      <w:r>
-        <w:t>pageID</w:t>
-      </w:r>
-      <w:proofErr w:type="spellEnd"/>
-      <w:r>
-        <w:t>); /* If not found (-1) this is a popup */</w:t>
-      </w:r>
-    </w:p>
-    <w:p>
-      <w:r>
-        <w:t xml:space="preserve">    </w:t>
-      </w:r>
-      <w:r>
-        <w:tab/>
-      </w:r>
-      <w:proofErr w:type="gramStart"/>
-      <w:r>
-        <w:t>if</w:t>
-      </w:r>
-      <w:proofErr w:type="gramEnd"/>
-      <w:r>
-        <w:t xml:space="preserve"> (</w:t>
-      </w:r>
-      <w:proofErr w:type="spellStart"/>
-      <w:r>
-        <w:t>pageLocation</w:t>
-      </w:r>
-      <w:proofErr w:type="spellEnd"/>
-      <w:r>
-        <w:t xml:space="preserve"> &lt;= 0)</w:t>
-      </w:r>
-    </w:p>
-    <w:p>
-      <w:r>
-        <w:t xml:space="preserve">        {</w:t>
-      </w:r>
-    </w:p>
-    <w:p>
-      <w:r>
-        <w:t xml:space="preserve">          /* Popup */</w:t>
-      </w:r>
-    </w:p>
-    <w:p>
-      <w:r>
-        <w:t xml:space="preserve">          </w:t>
-      </w:r>
-      <w:proofErr w:type="spellStart"/>
-      <w:proofErr w:type="gramStart"/>
-      <w:r>
-        <w:t>var</w:t>
-      </w:r>
-      <w:proofErr w:type="spellEnd"/>
-      <w:proofErr w:type="gramEnd"/>
-      <w:r>
-        <w:t xml:space="preserve"> </w:t>
-      </w:r>
-      <w:proofErr w:type="spellStart"/>
-      <w:r>
-        <w:t>innerUrl</w:t>
-      </w:r>
-      <w:proofErr w:type="spellEnd"/>
-      <w:r>
-        <w:t xml:space="preserve"> = </w:t>
-      </w:r>
-      <w:proofErr w:type="spellStart"/>
-      <w:r>
-        <w:t>document.getElementById</w:t>
-      </w:r>
-      <w:proofErr w:type="spellEnd"/>
-      <w:r>
-        <w:t>('</w:t>
-      </w:r>
-      <w:proofErr w:type="spellStart"/>
-      <w:r>
-        <w:t>ppm_mnp</w:t>
-      </w:r>
-      <w:proofErr w:type="spellEnd"/>
-      <w:r>
-        <w:t>').</w:t>
-      </w:r>
-      <w:proofErr w:type="spellStart"/>
-      <w:r>
-        <w:t>innerHTML</w:t>
-      </w:r>
-      <w:proofErr w:type="spellEnd"/>
-      <w:r>
-        <w:t xml:space="preserve">; /* This is the </w:t>
-      </w:r>
-      <w:proofErr w:type="spellStart"/>
-      <w:r>
-        <w:t>Div</w:t>
-      </w:r>
-      <w:proofErr w:type="spellEnd"/>
-      <w:r>
-        <w:t xml:space="preserve"> that contains the Modal page */</w:t>
-      </w:r>
-    </w:p>
-    <w:p>
-      <w:r>
-        <w:t xml:space="preserve">          </w:t>
-      </w:r>
-      <w:proofErr w:type="spellStart"/>
-      <w:proofErr w:type="gramStart"/>
-      <w:r>
-        <w:t>pageID</w:t>
-      </w:r>
-      <w:proofErr w:type="spellEnd"/>
-      <w:proofErr w:type="gramEnd"/>
-      <w:r>
-        <w:t xml:space="preserve"> = 'action=' + </w:t>
-      </w:r>
-      <w:proofErr w:type="spellStart"/>
-      <w:r>
-        <w:t>pageID</w:t>
-      </w:r>
-      <w:proofErr w:type="spellEnd"/>
-      <w:r>
-        <w:t>;</w:t>
-      </w:r>
-    </w:p>
-    <w:p>
-      <w:r>
-        <w:t xml:space="preserve">          </w:t>
-      </w:r>
-      <w:proofErr w:type="spellStart"/>
-      <w:proofErr w:type="gramStart"/>
-      <w:r>
-        <w:t>pageLocation</w:t>
-      </w:r>
-      <w:proofErr w:type="spellEnd"/>
-      <w:proofErr w:type="gramEnd"/>
-      <w:r>
-        <w:t xml:space="preserve"> = </w:t>
-      </w:r>
-      <w:proofErr w:type="spellStart"/>
-      <w:r>
-        <w:t>innerUrl.indexOf</w:t>
-      </w:r>
-      <w:proofErr w:type="spellEnd"/>
-      <w:r>
-        <w:t>(</w:t>
-      </w:r>
-      <w:proofErr w:type="spellStart"/>
-      <w:r>
-        <w:t>pageID</w:t>
-      </w:r>
-      <w:proofErr w:type="spellEnd"/>
-      <w:r>
-        <w:t>);</w:t>
-      </w:r>
-    </w:p>
-    <w:p>
-      <w:r>
-        <w:t xml:space="preserve">          </w:t>
-      </w:r>
-      <w:proofErr w:type="spellStart"/>
-      <w:proofErr w:type="gramStart"/>
-      <w:r>
-        <w:t>pageLocation</w:t>
-      </w:r>
-      <w:proofErr w:type="spellEnd"/>
-      <w:proofErr w:type="gramEnd"/>
-      <w:r>
-        <w:t xml:space="preserve"> = </w:t>
-      </w:r>
-      <w:proofErr w:type="spellStart"/>
-      <w:r>
-        <w:t>pageLocation</w:t>
-      </w:r>
-      <w:proofErr w:type="spellEnd"/>
-      <w:r>
-        <w:t xml:space="preserve"> + </w:t>
-      </w:r>
-      <w:proofErr w:type="spellStart"/>
-      <w:r>
-        <w:t>pageID.length</w:t>
-      </w:r>
-      <w:proofErr w:type="spellEnd"/>
-      <w:r>
-        <w:t>;</w:t>
-      </w:r>
-    </w:p>
-    <w:p>
-      <w:r>
-        <w:tab/>
-        <w:t xml:space="preserve">  </w:t>
-      </w:r>
-      <w:proofErr w:type="spellStart"/>
-      <w:proofErr w:type="gramStart"/>
-      <w:r>
-        <w:t>var</w:t>
-      </w:r>
-      <w:proofErr w:type="spellEnd"/>
-      <w:proofErr w:type="gramEnd"/>
-      <w:r>
-        <w:t xml:space="preserve"> </w:t>
-      </w:r>
-      <w:proofErr w:type="spellStart"/>
-      <w:r>
-        <w:t>idLocation</w:t>
-      </w:r>
-      <w:proofErr w:type="spellEnd"/>
-      <w:r>
-        <w:t xml:space="preserve"> = </w:t>
-      </w:r>
-      <w:proofErr w:type="spellStart"/>
-      <w:r>
-        <w:t>innerUrl.indexOf</w:t>
-      </w:r>
-      <w:proofErr w:type="spellEnd"/>
-      <w:r>
-        <w:t>('id=',</w:t>
-      </w:r>
-      <w:proofErr w:type="spellStart"/>
-      <w:r>
-        <w:t>pageLocation</w:t>
-      </w:r>
-      <w:proofErr w:type="spellEnd"/>
-      <w:r>
-        <w:t>)+3;</w:t>
-      </w:r>
-    </w:p>
-    <w:p>
-      <w:r>
-        <w:t xml:space="preserve"> </w:t>
-      </w:r>
-      <w:r>
-        <w:tab/>
-        <w:t xml:space="preserve">  </w:t>
-      </w:r>
-      <w:proofErr w:type="spellStart"/>
-      <w:proofErr w:type="gramStart"/>
-      <w:r>
-        <w:t>var</w:t>
-      </w:r>
-      <w:proofErr w:type="spellEnd"/>
-      <w:proofErr w:type="gramEnd"/>
-      <w:r>
-        <w:t xml:space="preserve"> end = </w:t>
-      </w:r>
-      <w:proofErr w:type="spellStart"/>
-      <w:r>
-        <w:t>idLocation</w:t>
-      </w:r>
-      <w:proofErr w:type="spellEnd"/>
-      <w:r>
-        <w:t xml:space="preserve"> + 7;</w:t>
-      </w:r>
-    </w:p>
-    <w:p>
-      <w:r>
-        <w:t xml:space="preserve"> </w:t>
-      </w:r>
-      <w:r>
-        <w:tab/>
-        <w:t xml:space="preserve">  </w:t>
-      </w:r>
-      <w:proofErr w:type="spellStart"/>
-      <w:proofErr w:type="gramStart"/>
-      <w:r>
-        <w:t>var</w:t>
-      </w:r>
-      <w:proofErr w:type="spellEnd"/>
-      <w:proofErr w:type="gramEnd"/>
-      <w:r>
-        <w:t xml:space="preserve"> </w:t>
-      </w:r>
-      <w:proofErr w:type="spellStart"/>
-      <w:r>
-        <w:t>internalID</w:t>
-      </w:r>
-      <w:proofErr w:type="spellEnd"/>
-      <w:r>
-        <w:t xml:space="preserve"> = </w:t>
-      </w:r>
-      <w:proofErr w:type="spellStart"/>
-      <w:r>
-        <w:t>innerUrl.substring</w:t>
-      </w:r>
-      <w:proofErr w:type="spellEnd"/>
-      <w:r>
-        <w:t>(</w:t>
-      </w:r>
-      <w:proofErr w:type="spellStart"/>
-      <w:r>
-        <w:t>idLocation,end</w:t>
-      </w:r>
-      <w:proofErr w:type="spellEnd"/>
-      <w:r>
-        <w:t>);</w:t>
-      </w:r>
-    </w:p>
-    <w:p>
-      <w:r>
-        <w:t xml:space="preserve">        }</w:t>
-      </w:r>
-    </w:p>
-    <w:p>
-      <w:r>
-        <w:t xml:space="preserve">    </w:t>
-      </w:r>
-      <w:r>
-        <w:tab/>
-      </w:r>
-      <w:proofErr w:type="gramStart"/>
-      <w:r>
-        <w:t>else</w:t>
-      </w:r>
-      <w:proofErr w:type="gramEnd"/>
-    </w:p>
-    <w:p>
-      <w:r>
-        <w:t xml:space="preserve">        {</w:t>
-      </w:r>
-    </w:p>
-    <w:p>
-      <w:r>
-        <w:t xml:space="preserve">          /* Not a Popup */</w:t>
-      </w:r>
-    </w:p>
-    <w:p>
-      <w:r>
-        <w:t xml:space="preserve">          </w:t>
-      </w:r>
-      <w:proofErr w:type="spellStart"/>
-      <w:proofErr w:type="gramStart"/>
-      <w:r>
-        <w:t>pageLocation</w:t>
-      </w:r>
-      <w:proofErr w:type="spellEnd"/>
-      <w:proofErr w:type="gramEnd"/>
-      <w:r>
-        <w:t xml:space="preserve"> = </w:t>
-      </w:r>
-      <w:proofErr w:type="spellStart"/>
-      <w:r>
-        <w:t>pageLocation</w:t>
-      </w:r>
-      <w:proofErr w:type="spellEnd"/>
-      <w:r>
-        <w:t xml:space="preserve"> + </w:t>
-      </w:r>
-      <w:proofErr w:type="spellStart"/>
-      <w:r>
-        <w:t>pageID.length</w:t>
-      </w:r>
-      <w:proofErr w:type="spellEnd"/>
-      <w:r>
-        <w:t xml:space="preserve">; </w:t>
-      </w:r>
-    </w:p>
-    <w:p>
-      <w:r>
-        <w:t xml:space="preserve"> </w:t>
-      </w:r>
-      <w:r>
-        <w:tab/>
-        <w:t xml:space="preserve">  </w:t>
-      </w:r>
-      <w:proofErr w:type="spellStart"/>
-      <w:proofErr w:type="gramStart"/>
-      <w:r>
-        <w:t>var</w:t>
-      </w:r>
-      <w:proofErr w:type="spellEnd"/>
-      <w:proofErr w:type="gramEnd"/>
-      <w:r>
-        <w:t xml:space="preserve"> </w:t>
-      </w:r>
-      <w:proofErr w:type="spellStart"/>
-      <w:r>
-        <w:t>idLocation</w:t>
-      </w:r>
-      <w:proofErr w:type="spellEnd"/>
-      <w:r>
-        <w:t xml:space="preserve"> = </w:t>
-      </w:r>
-      <w:proofErr w:type="spellStart"/>
-      <w:r>
-        <w:t>url.indexOf</w:t>
-      </w:r>
-      <w:proofErr w:type="spellEnd"/>
-      <w:r>
-        <w:t>('id=',</w:t>
-      </w:r>
-      <w:proofErr w:type="spellStart"/>
-      <w:r>
-        <w:t>pageLocation</w:t>
-      </w:r>
-      <w:proofErr w:type="spellEnd"/>
-      <w:r>
-        <w:t>)+3;</w:t>
-      </w:r>
-    </w:p>
-    <w:p>
-      <w:r>
-        <w:tab/>
-        <w:t xml:space="preserve">  </w:t>
-      </w:r>
-      <w:proofErr w:type="spellStart"/>
-      <w:proofErr w:type="gramStart"/>
-      <w:r>
-        <w:t>var</w:t>
-      </w:r>
-      <w:proofErr w:type="spellEnd"/>
-      <w:proofErr w:type="gramEnd"/>
-      <w:r>
-        <w:t xml:space="preserve"> end = </w:t>
-      </w:r>
-      <w:proofErr w:type="spellStart"/>
-      <w:r>
-        <w:t>idLocation</w:t>
-      </w:r>
-      <w:proofErr w:type="spellEnd"/>
-      <w:r>
-        <w:t xml:space="preserve"> + 7;</w:t>
-      </w:r>
-    </w:p>
-    <w:p>
-      <w:r>
-        <w:tab/>
-        <w:t xml:space="preserve">  </w:t>
-      </w:r>
-      <w:proofErr w:type="spellStart"/>
-      <w:proofErr w:type="gramStart"/>
-      <w:r>
-        <w:t>var</w:t>
-      </w:r>
-      <w:proofErr w:type="spellEnd"/>
-      <w:proofErr w:type="gramEnd"/>
-      <w:r>
-        <w:t xml:space="preserve"> </w:t>
-      </w:r>
-      <w:proofErr w:type="spellStart"/>
-      <w:r>
-        <w:t>internalID</w:t>
-      </w:r>
-      <w:proofErr w:type="spellEnd"/>
-      <w:r>
-        <w:t xml:space="preserve"> = </w:t>
-      </w:r>
-      <w:proofErr w:type="spellStart"/>
-      <w:r>
-        <w:t>url.substring</w:t>
-      </w:r>
-      <w:proofErr w:type="spellEnd"/>
-      <w:r>
-        <w:t>(</w:t>
-      </w:r>
-      <w:proofErr w:type="spellStart"/>
-      <w:r>
-        <w:t>idLocation</w:t>
-      </w:r>
-      <w:proofErr w:type="spellEnd"/>
-      <w:r>
-        <w:t>, end);</w:t>
-      </w:r>
-    </w:p>
-    <w:p>
-      <w:r>
-        <w:t xml:space="preserve">        }</w:t>
-      </w:r>
-    </w:p>
-    <w:p>
-      <w:r>
-        <w:tab/>
-      </w:r>
-      <w:proofErr w:type="spellStart"/>
-      <w:proofErr w:type="gramStart"/>
-      <w:r>
-        <w:t>var</w:t>
-      </w:r>
-      <w:proofErr w:type="spellEnd"/>
-      <w:proofErr w:type="gramEnd"/>
-      <w:r>
-        <w:t xml:space="preserve"> </w:t>
-      </w:r>
-      <w:proofErr w:type="spellStart"/>
-      <w:r>
-        <w:t>iFrameSrc</w:t>
-      </w:r>
-      <w:proofErr w:type="spellEnd"/>
-      <w:r>
-        <w:t xml:space="preserve"> = "/</w:t>
-      </w:r>
-      <w:proofErr w:type="spellStart"/>
-      <w:r>
-        <w:t>niku</w:t>
-      </w:r>
-      <w:proofErr w:type="spellEnd"/>
-      <w:r>
-        <w:t>/</w:t>
-      </w:r>
-      <w:proofErr w:type="spellStart"/>
-      <w:r>
-        <w:t>hierView.jsp?hv</w:t>
-      </w:r>
-      <w:proofErr w:type="spellEnd"/>
-      <w:r>
-        <w:t xml:space="preserve">=" + </w:t>
-      </w:r>
-      <w:proofErr w:type="spellStart"/>
-      <w:r>
-        <w:t>hierID</w:t>
-      </w:r>
-      <w:proofErr w:type="spellEnd"/>
-      <w:r>
-        <w:t xml:space="preserve"> + "&amp;id=" + </w:t>
-      </w:r>
-      <w:proofErr w:type="spellStart"/>
-      <w:r>
-        <w:t>internalID</w:t>
-      </w:r>
-      <w:proofErr w:type="spellEnd"/>
-      <w:r>
-        <w:t>;</w:t>
-      </w:r>
-    </w:p>
-    <w:p>
-      <w:r>
-        <w:tab/>
-      </w:r>
-      <w:proofErr w:type="spellStart"/>
-      <w:proofErr w:type="gramStart"/>
-      <w:r>
-        <w:t>var</w:t>
-      </w:r>
-      <w:proofErr w:type="spellEnd"/>
-      <w:proofErr w:type="gramEnd"/>
-      <w:r>
-        <w:t xml:space="preserve"> </w:t>
-      </w:r>
-      <w:proofErr w:type="spellStart"/>
-      <w:r>
-        <w:t>iFrameLST</w:t>
-      </w:r>
-      <w:proofErr w:type="spellEnd"/>
-      <w:r>
-        <w:t xml:space="preserve"> = </w:t>
-      </w:r>
-      <w:proofErr w:type="spellStart"/>
-      <w:r>
-        <w:t>window.document.getElementsByName</w:t>
-      </w:r>
-      <w:proofErr w:type="spellEnd"/>
-      <w:r>
-        <w:t>("</w:t>
-      </w:r>
-      <w:proofErr w:type="spellStart"/>
-      <w:r>
-        <w:t>myFrame</w:t>
-      </w:r>
-      <w:proofErr w:type="spellEnd"/>
-      <w:r>
-        <w:t>");</w:t>
-      </w:r>
-    </w:p>
-    <w:p>
-      <w:r>
-        <w:t xml:space="preserve">    </w:t>
-      </w:r>
-      <w:r>
-        <w:tab/>
-      </w:r>
-      <w:proofErr w:type="spellStart"/>
-      <w:proofErr w:type="gramStart"/>
-      <w:r>
-        <w:t>iFrameLST.item</w:t>
-      </w:r>
-      <w:proofErr w:type="spellEnd"/>
-      <w:r>
-        <w:t>(</w:t>
-      </w:r>
-      <w:proofErr w:type="gramEnd"/>
-      <w:r>
-        <w:t>0).</w:t>
-      </w:r>
-      <w:proofErr w:type="spellStart"/>
-      <w:r>
-        <w:t>setAttribute</w:t>
-      </w:r>
-      <w:proofErr w:type="spellEnd"/>
-      <w:r>
-        <w:t>("</w:t>
-      </w:r>
-      <w:proofErr w:type="spellStart"/>
-      <w:r>
-        <w:t>src</w:t>
-      </w:r>
-      <w:proofErr w:type="spellEnd"/>
-      <w:r>
-        <w:t xml:space="preserve">", </w:t>
-      </w:r>
-      <w:proofErr w:type="spellStart"/>
-      <w:r>
-        <w:t>iFrameSrc</w:t>
-      </w:r>
-      <w:proofErr w:type="spellEnd"/>
-      <w:r>
-        <w:t>)</w:t>
-      </w:r>
-    </w:p>
-    <w:p>
-      <w:r>
-        <w:t xml:space="preserve">  &lt;/script&gt;</w:t>
-      </w:r>
-    </w:p>
-    <w:p>
-      <w:r>
-        <w:t>&lt;/html&gt;</w:t>
-      </w:r>
     </w:p>
     <w:p/>
     <w:p>
-      <w:pPr>
-        <w:pStyle w:val="Heading2"/>
-      </w:pPr>
-      <w:bookmarkStart w:id="15" w:name="_Toc415052578"/>
-      <w:r>
-        <w:lastRenderedPageBreak/>
-        <w:t>Create a custom Tab on the Page Layout</w:t>
-      </w:r>
-      <w:bookmarkEnd w:id="15"/>
-    </w:p>
-    <w:p>
-      <w:r>
-        <w:t>Open your Object Page Layout and create a new Tab.</w:t>
-      </w:r>
-    </w:p>
-    <w:p>
-      <w:r>
-        <w:t>To easily identify your Hierarchical View Pages, consider using the following naming standard for the page ID:</w:t>
-      </w:r>
-    </w:p>
-    <w:p/>
-    <w:p>
-      <w:r>
-        <w:t>&lt;</w:t>
-      </w:r>
-      <w:proofErr w:type="gramStart"/>
-      <w:r>
-        <w:t>package</w:t>
-      </w:r>
-      <w:proofErr w:type="gramEnd"/>
-      <w:r>
-        <w:t>&gt;_</w:t>
-      </w:r>
-      <w:proofErr w:type="spellStart"/>
-      <w:r>
-        <w:t>hiev_XXXXXX</w:t>
-      </w:r>
-      <w:proofErr w:type="spellEnd"/>
-    </w:p>
-    <w:p/>
-    <w:p>
-      <w:proofErr w:type="gramStart"/>
-      <w:r>
-        <w:t>package</w:t>
-      </w:r>
-      <w:proofErr w:type="gramEnd"/>
-      <w:r>
-        <w:t xml:space="preserve">: identifies your customization </w:t>
-      </w:r>
-      <w:r>
-        <w:t>initials</w:t>
-      </w:r>
-    </w:p>
-    <w:p>
-      <w:proofErr w:type="spellStart"/>
-      <w:proofErr w:type="gramStart"/>
-      <w:r>
-        <w:t>hiev</w:t>
-      </w:r>
-      <w:proofErr w:type="spellEnd"/>
-      <w:proofErr w:type="gramEnd"/>
-      <w:r>
-        <w:t>: a fixed-string that identifies this as a hierarchical view</w:t>
-      </w:r>
-    </w:p>
-    <w:p>
-      <w:r>
-        <w:t>XXXXXX: Page Identifier that tells us what this is about</w:t>
-      </w:r>
-    </w:p>
-    <w:p/>
-    <w:p>
-      <w:r>
-        <w:t xml:space="preserve">Example: On the </w:t>
-      </w:r>
-      <w:r>
-        <w:rPr>
-          <w:b/>
-        </w:rPr>
-        <w:t>PMO-Project Status</w:t>
-      </w:r>
-      <w:r>
-        <w:t xml:space="preserve"> we have created a new Tab called “</w:t>
-      </w:r>
-      <w:r>
-        <w:rPr>
-          <w:b/>
-        </w:rPr>
-        <w:t>WBS View</w:t>
-      </w:r>
-      <w:r>
-        <w:t>”</w:t>
-      </w:r>
-      <w:r>
-        <w:t xml:space="preserve"> to deploy our new WBS Views, with the id </w:t>
-      </w:r>
-    </w:p>
-    <w:p>
-      <w:pPr>
-        <w:rPr>
-          <w:b/>
-        </w:rPr>
-      </w:pPr>
-      <w:proofErr w:type="spellStart"/>
-      <w:r>
-        <w:rPr>
-          <w:b/>
-        </w:rPr>
-        <w:t>gwbs_hiev_wbs</w:t>
-      </w:r>
-      <w:proofErr w:type="spellEnd"/>
-    </w:p>
-    <w:p/>
-    <w:p>
       <w:r>
         <w:rPr>
           <w:noProof/>
-          <w:lang w:val="pt-BR" w:eastAsia="pt-BR"/>
         </w:rPr>
         <w:drawing>
           <wp:inline distT="0" distB="0" distL="0" distR="0" wp14:anchorId="7DBD3DDC" wp14:editId="5FFB2505">
@@ -6472,44 +6421,27 @@
     <w:p/>
     <w:p>
       <w:r>
+        <w:t>Add your Hierarchical Views Portlets to this tab.</w:t>
+      </w:r>
+      <w:r>
+        <w:t xml:space="preserve"> </w:t>
+      </w:r>
+      <w:proofErr w:type="gramStart"/>
+      <w:r>
+        <w:t>Ideally</w:t>
+      </w:r>
+      <w:proofErr w:type="gramEnd"/>
+      <w:r>
+        <w:t>, set one of the Portlets as Maximized.</w:t>
+      </w:r>
+    </w:p>
+    <w:p/>
+    <w:p>
+      <w:r>
+        <w:rPr>
+          <w:noProof/>
+        </w:rPr>
         <w:lastRenderedPageBreak/>
-        <w:t xml:space="preserve">Add your Hierarchical Views </w:t>
-      </w:r>
-      <w:proofErr w:type="spellStart"/>
-      <w:r>
-        <w:t>Portlets</w:t>
-      </w:r>
-      <w:proofErr w:type="spellEnd"/>
-      <w:r>
-        <w:t xml:space="preserve"> to this tab.</w:t>
-      </w:r>
-      <w:r>
-        <w:t xml:space="preserve"> </w:t>
-      </w:r>
-      <w:proofErr w:type="gramStart"/>
-      <w:r>
-        <w:t>Ideally</w:t>
-      </w:r>
-      <w:proofErr w:type="gramEnd"/>
-      <w:r>
-        <w:t xml:space="preserve">, set one of the </w:t>
-      </w:r>
-      <w:proofErr w:type="spellStart"/>
-      <w:r>
-        <w:t>Portlets</w:t>
-      </w:r>
-      <w:proofErr w:type="spellEnd"/>
-      <w:r>
-        <w:t xml:space="preserve"> as Maximized.</w:t>
-      </w:r>
-    </w:p>
-    <w:p/>
-    <w:p>
-      <w:r>
-        <w:rPr>
-          <w:noProof/>
-          <w:lang w:val="pt-BR" w:eastAsia="pt-BR"/>
-        </w:rPr>
         <w:drawing>
           <wp:inline distT="0" distB="0" distL="0" distR="0" wp14:anchorId="40C813A6" wp14:editId="56A6912F">
             <wp:extent cx="8595360" cy="1977390"/>
@@ -6623,59 +6555,7 @@
         </w:numPr>
       </w:pPr>
       <w:r>
-        <w:t xml:space="preserve">Each HTML </w:t>
-      </w:r>
-      <w:proofErr w:type="spellStart"/>
-      <w:r>
-        <w:t>Portlet</w:t>
-      </w:r>
-      <w:proofErr w:type="spellEnd"/>
-      <w:r>
-        <w:t xml:space="preserve"> needs to identify the Page for which it was </w:t>
-      </w:r>
-      <w:proofErr w:type="gramStart"/>
-      <w:r>
-        <w:t>Built</w:t>
-      </w:r>
-      <w:proofErr w:type="gramEnd"/>
-      <w:r>
-        <w:t xml:space="preserve">. That allows us to use CA PPM’s feature “Open as Popup”. Therefore, if a </w:t>
-      </w:r>
-      <w:proofErr w:type="spellStart"/>
-      <w:r>
-        <w:t>Portlet</w:t>
-      </w:r>
-      <w:proofErr w:type="spellEnd"/>
-      <w:r>
-        <w:t xml:space="preserve"> should be used in multiple pages you will need multiple </w:t>
-      </w:r>
-      <w:proofErr w:type="spellStart"/>
-      <w:r>
-        <w:t>portlets</w:t>
-      </w:r>
-      <w:proofErr w:type="spellEnd"/>
-      <w:r>
-        <w:t>.</w:t>
-      </w:r>
-    </w:p>
-    <w:p>
-      <w:pPr>
-        <w:pStyle w:val="ListParagraph"/>
-        <w:numPr>
-          <w:ilvl w:val="0"/>
-          <w:numId w:val="21"/>
-        </w:numPr>
-      </w:pPr>
-      <w:r>
-        <w:t xml:space="preserve">HTML </w:t>
-      </w:r>
-      <w:proofErr w:type="spellStart"/>
-      <w:r>
-        <w:t>Portlets</w:t>
-      </w:r>
-      <w:proofErr w:type="spellEnd"/>
-      <w:r>
-        <w:t xml:space="preserve"> are not Multi-Language. You need to hard-code one language in your query.</w:t>
+        <w:t>HTML Portlets are not Multi-Language. You need to hard-code one language in your query.</w:t>
       </w:r>
     </w:p>
     <w:sectPr>
@@ -6819,7 +6699,7 @@
 
 <file path=word/numbering.xml><?xml version="1.0" encoding="utf-8"?>
 <w:numbering xmlns:wpc="http://schemas.microsoft.com/office/word/2010/wordprocessingCanvas" xmlns:mc="http://schemas.openxmlformats.org/markup-compatibility/2006" xmlns:o="urn:schemas-microsoft-com:office:office" xmlns:r="http://schemas.openxmlformats.org/officeDocument/2006/relationships" xmlns:m="http://schemas.openxmlformats.org/officeDocument/2006/math" xmlns:v="urn:schemas-microsoft-com:vml" xmlns:wp14="http://schemas.microsoft.com/office/word/2010/wordprocessingDrawing" xmlns:wp="http://schemas.openxmlformats.org/drawingml/2006/wordprocessingDrawing" xmlns:w10="urn:schemas-microsoft-com:office:word" xmlns:w="http://schemas.openxmlformats.org/wordprocessingml/2006/main" xmlns:w14="http://schemas.microsoft.com/office/word/2010/wordml" xmlns:w15="http://schemas.microsoft.com/office/word/2012/wordml" xmlns:wpg="http://schemas.microsoft.com/office/word/2010/wordprocessingGroup" xmlns:wpi="http://schemas.microsoft.com/office/word/2010/wordprocessingInk" xmlns:wne="http://schemas.microsoft.com/office/word/2006/wordml" xmlns:wps="http://schemas.microsoft.com/office/word/2010/wordprocessingShape" mc:Ignorable="w14 w15 wp14">
-  <w:abstractNum w:abstractNumId="0">
+  <w:abstractNum w:abstractNumId="0" w15:restartNumberingAfterBreak="0">
     <w:nsid w:val="01095DD8"/>
     <w:multiLevelType w:val="hybridMultilevel"/>
     <w:tmpl w:val="EE60619E"/>
@@ -6935,7 +6815,7 @@
       </w:pPr>
     </w:lvl>
   </w:abstractNum>
-  <w:abstractNum w:abstractNumId="1">
+  <w:abstractNum w:abstractNumId="1" w15:restartNumberingAfterBreak="0">
     <w:nsid w:val="03C30020"/>
     <w:multiLevelType w:val="hybridMultilevel"/>
     <w:tmpl w:val="8CE0D20C"/>
@@ -7075,7 +6955,7 @@
       </w:rPr>
     </w:lvl>
   </w:abstractNum>
-  <w:abstractNum w:abstractNumId="2">
+  <w:abstractNum w:abstractNumId="2" w15:restartNumberingAfterBreak="0">
     <w:nsid w:val="046B3423"/>
     <w:multiLevelType w:val="multilevel"/>
     <w:tmpl w:val="3C5AC83E"/>
@@ -7218,7 +7098,7 @@
       </w:rPr>
     </w:lvl>
   </w:abstractNum>
-  <w:abstractNum w:abstractNumId="3">
+  <w:abstractNum w:abstractNumId="3" w15:restartNumberingAfterBreak="0">
     <w:nsid w:val="04A4386C"/>
     <w:multiLevelType w:val="hybridMultilevel"/>
     <w:tmpl w:val="FE887184"/>
@@ -7307,7 +7187,7 @@
       </w:pPr>
     </w:lvl>
   </w:abstractNum>
-  <w:abstractNum w:abstractNumId="4">
+  <w:abstractNum w:abstractNumId="4" w15:restartNumberingAfterBreak="0">
     <w:nsid w:val="086E2643"/>
     <w:multiLevelType w:val="hybridMultilevel"/>
     <w:tmpl w:val="E1B0B118"/>
@@ -7447,7 +7327,7 @@
       </w:rPr>
     </w:lvl>
   </w:abstractNum>
-  <w:abstractNum w:abstractNumId="5">
+  <w:abstractNum w:abstractNumId="5" w15:restartNumberingAfterBreak="0">
     <w:nsid w:val="12B26EBF"/>
     <w:multiLevelType w:val="hybridMultilevel"/>
     <w:tmpl w:val="C69E1C72"/>
@@ -7533,7 +7413,7 @@
       </w:pPr>
     </w:lvl>
   </w:abstractNum>
-  <w:abstractNum w:abstractNumId="6">
+  <w:abstractNum w:abstractNumId="6" w15:restartNumberingAfterBreak="0">
     <w:nsid w:val="13BB100B"/>
     <w:multiLevelType w:val="hybridMultilevel"/>
     <w:tmpl w:val="E54E9AB8"/>
@@ -7646,7 +7526,7 @@
       </w:pPr>
     </w:lvl>
   </w:abstractNum>
-  <w:abstractNum w:abstractNumId="7">
+  <w:abstractNum w:abstractNumId="7" w15:restartNumberingAfterBreak="0">
     <w:nsid w:val="15436D75"/>
     <w:multiLevelType w:val="hybridMultilevel"/>
     <w:tmpl w:val="E3FCDC62"/>
@@ -7786,7 +7666,7 @@
       </w:rPr>
     </w:lvl>
   </w:abstractNum>
-  <w:abstractNum w:abstractNumId="8">
+  <w:abstractNum w:abstractNumId="8" w15:restartNumberingAfterBreak="0">
     <w:nsid w:val="15755A82"/>
     <w:multiLevelType w:val="multilevel"/>
     <w:tmpl w:val="F1165EC4"/>
@@ -7911,7 +7791,7 @@
       </w:rPr>
     </w:lvl>
   </w:abstractNum>
-  <w:abstractNum w:abstractNumId="9">
+  <w:abstractNum w:abstractNumId="9" w15:restartNumberingAfterBreak="0">
     <w:nsid w:val="1E8E5442"/>
     <w:multiLevelType w:val="multilevel"/>
     <w:tmpl w:val="6B921BF8"/>
@@ -8052,7 +7932,7 @@
       </w:rPr>
     </w:lvl>
   </w:abstractNum>
-  <w:abstractNum w:abstractNumId="10">
+  <w:abstractNum w:abstractNumId="10" w15:restartNumberingAfterBreak="0">
     <w:nsid w:val="23A93E45"/>
     <w:multiLevelType w:val="hybridMultilevel"/>
     <w:tmpl w:val="40DCA58E"/>
@@ -8165,7 +8045,7 @@
       </w:pPr>
     </w:lvl>
   </w:abstractNum>
-  <w:abstractNum w:abstractNumId="11">
+  <w:abstractNum w:abstractNumId="11" w15:restartNumberingAfterBreak="0">
     <w:nsid w:val="3094531C"/>
     <w:multiLevelType w:val="hybridMultilevel"/>
     <w:tmpl w:val="40DCA58E"/>
@@ -8278,7 +8158,7 @@
       </w:pPr>
     </w:lvl>
   </w:abstractNum>
-  <w:abstractNum w:abstractNumId="12">
+  <w:abstractNum w:abstractNumId="12" w15:restartNumberingAfterBreak="0">
     <w:nsid w:val="31A54F6C"/>
     <w:multiLevelType w:val="hybridMultilevel"/>
     <w:tmpl w:val="3580D014"/>
@@ -8418,7 +8298,7 @@
       </w:rPr>
     </w:lvl>
   </w:abstractNum>
-  <w:abstractNum w:abstractNumId="13">
+  <w:abstractNum w:abstractNumId="13" w15:restartNumberingAfterBreak="0">
     <w:nsid w:val="32406C44"/>
     <w:multiLevelType w:val="hybridMultilevel"/>
     <w:tmpl w:val="6AF0F332"/>
@@ -8507,7 +8387,7 @@
       </w:pPr>
     </w:lvl>
   </w:abstractNum>
-  <w:abstractNum w:abstractNumId="14">
+  <w:abstractNum w:abstractNumId="14" w15:restartNumberingAfterBreak="0">
     <w:nsid w:val="389140ED"/>
     <w:multiLevelType w:val="hybridMultilevel"/>
     <w:tmpl w:val="08F624FE"/>
@@ -8623,7 +8503,7 @@
       </w:pPr>
     </w:lvl>
   </w:abstractNum>
-  <w:abstractNum w:abstractNumId="15">
+  <w:abstractNum w:abstractNumId="15" w15:restartNumberingAfterBreak="0">
     <w:nsid w:val="38C33E95"/>
     <w:multiLevelType w:val="hybridMultilevel"/>
     <w:tmpl w:val="40DCA58E"/>
@@ -8736,7 +8616,7 @@
       </w:pPr>
     </w:lvl>
   </w:abstractNum>
-  <w:abstractNum w:abstractNumId="16">
+  <w:abstractNum w:abstractNumId="16" w15:restartNumberingAfterBreak="0">
     <w:nsid w:val="548C4B29"/>
     <w:multiLevelType w:val="hybridMultilevel"/>
     <w:tmpl w:val="633EC31A"/>
@@ -8849,7 +8729,7 @@
       </w:rPr>
     </w:lvl>
   </w:abstractNum>
-  <w:abstractNum w:abstractNumId="17">
+  <w:abstractNum w:abstractNumId="17" w15:restartNumberingAfterBreak="0">
     <w:nsid w:val="6E5B7AB4"/>
     <w:multiLevelType w:val="hybridMultilevel"/>
     <w:tmpl w:val="EBDAB754"/>
@@ -8938,7 +8818,7 @@
       </w:pPr>
     </w:lvl>
   </w:abstractNum>
-  <w:abstractNum w:abstractNumId="18">
+  <w:abstractNum w:abstractNumId="18" w15:restartNumberingAfterBreak="0">
     <w:nsid w:val="76044F5C"/>
     <w:multiLevelType w:val="hybridMultilevel"/>
     <w:tmpl w:val="F8B6F220"/>
@@ -10491,7 +10371,7 @@
 </file>
 
 <file path=customXml/itemProps1.xml><?xml version="1.0" encoding="utf-8"?>
-<ds:datastoreItem xmlns:ds="http://schemas.openxmlformats.org/officeDocument/2006/customXml" ds:itemID="{7BF4E869-B0B5-4281-9AEE-933D2A3185BB}">
+<ds:datastoreItem xmlns:ds="http://schemas.openxmlformats.org/officeDocument/2006/customXml" ds:itemID="{D5F3EDFD-95A1-478B-BE39-4DDC168368C8}">
   <ds:schemaRefs>
     <ds:schemaRef ds:uri="http://schemas.openxmlformats.org/officeDocument/2006/bibliography"/>
   </ds:schemaRefs>

</xml_diff>